<commit_message>
:memo:docs: Updated ppt and docs file:construction:
</commit_message>
<xml_diff>
--- a/Docs_Work/SDD Headers.docx
+++ b/Docs_Work/SDD Headers.docx
@@ -362,6 +362,2024 @@
         </w:rPr>
         <w:tab/>
         <w:t>Application Component</w:t>
+      </w:r>
+    </w:p>
+    <w:p>
+      <w:pPr>
+        <w:pStyle w:val="ListParagraph"/>
+        <w:spacing w:line="360" w:lineRule="auto"/>
+        <w:ind w:firstLine="720"/>
+        <w:rPr>
+          <w:rFonts w:ascii="Times New Roman" w:hAnsi="Times New Roman" w:cs="Times New Roman"/>
+          <w:b/>
+          <w:bCs/>
+          <w:sz w:val="24"/>
+          <w:szCs w:val="24"/>
+        </w:rPr>
+      </w:pPr>
+      <w:r>
+        <w:rPr>
+          <w:rFonts w:ascii="Times New Roman" w:hAnsi="Times New Roman" w:cs="Times New Roman"/>
+          <w:b/>
+          <w:bCs/>
+          <w:sz w:val="24"/>
+          <w:szCs w:val="24"/>
+        </w:rPr>
+        <w:t>1. __</w:t>
+      </w:r>
+      <w:proofErr w:type="spellStart"/>
+      <w:r>
+        <w:rPr>
+          <w:rFonts w:ascii="Times New Roman" w:hAnsi="Times New Roman" w:cs="Times New Roman"/>
+          <w:b/>
+          <w:bCs/>
+          <w:sz w:val="24"/>
+          <w:szCs w:val="24"/>
+        </w:rPr>
+        <w:t>init</w:t>
+      </w:r>
+      <w:proofErr w:type="spellEnd"/>
+      <w:r>
+        <w:rPr>
+          <w:rFonts w:ascii="Times New Roman" w:hAnsi="Times New Roman" w:cs="Times New Roman"/>
+          <w:b/>
+          <w:bCs/>
+          <w:sz w:val="24"/>
+          <w:szCs w:val="24"/>
+        </w:rPr>
+        <w:t>__</w:t>
+      </w:r>
+    </w:p>
+    <w:p>
+      <w:pPr>
+        <w:pStyle w:val="ListParagraph"/>
+        <w:numPr>
+          <w:ilvl w:val="0"/>
+          <w:numId w:val="3"/>
+        </w:numPr>
+        <w:spacing w:line="360" w:lineRule="auto"/>
+        <w:rPr>
+          <w:rFonts w:ascii="Times New Roman" w:hAnsi="Times New Roman" w:cs="Times New Roman"/>
+          <w:sz w:val="24"/>
+          <w:szCs w:val="24"/>
+        </w:rPr>
+      </w:pPr>
+      <w:r>
+        <w:rPr>
+          <w:rFonts w:ascii="Times New Roman" w:hAnsi="Times New Roman" w:cs="Times New Roman"/>
+          <w:b/>
+          <w:bCs/>
+          <w:sz w:val="24"/>
+          <w:szCs w:val="24"/>
+        </w:rPr>
+        <w:t>Purpose:</w:t>
+      </w:r>
+      <w:r>
+        <w:rPr>
+          <w:rFonts w:ascii="Times New Roman" w:hAnsi="Times New Roman" w:cs="Times New Roman"/>
+          <w:sz w:val="24"/>
+          <w:szCs w:val="24"/>
+        </w:rPr>
+        <w:t xml:space="preserve"> Initializes the </w:t>
+      </w:r>
+      <w:proofErr w:type="spellStart"/>
+      <w:r>
+        <w:rPr>
+          <w:rFonts w:ascii="Times New Roman" w:hAnsi="Times New Roman" w:cs="Times New Roman"/>
+          <w:sz w:val="24"/>
+          <w:szCs w:val="24"/>
+        </w:rPr>
+        <w:t>DetectPLate</w:t>
+      </w:r>
+      <w:proofErr w:type="spellEnd"/>
+      <w:r>
+        <w:rPr>
+          <w:rFonts w:ascii="Times New Roman" w:hAnsi="Times New Roman" w:cs="Times New Roman"/>
+          <w:sz w:val="24"/>
+          <w:szCs w:val="24"/>
+        </w:rPr>
+        <w:t xml:space="preserve"> object. Sets up dictionaries for tracking timestamps and positions, a set for logged IDs, initializes the OCR system, and connects to the SQLite database.</w:t>
+      </w:r>
+    </w:p>
+    <w:p>
+      <w:pPr>
+        <w:pStyle w:val="ListParagraph"/>
+        <w:numPr>
+          <w:ilvl w:val="0"/>
+          <w:numId w:val="3"/>
+        </w:numPr>
+        <w:spacing w:line="360" w:lineRule="auto"/>
+        <w:rPr>
+          <w:rFonts w:ascii="Times New Roman" w:hAnsi="Times New Roman" w:cs="Times New Roman"/>
+          <w:b/>
+          <w:bCs/>
+          <w:sz w:val="24"/>
+          <w:szCs w:val="24"/>
+        </w:rPr>
+      </w:pPr>
+      <w:r>
+        <w:rPr>
+          <w:rFonts w:ascii="Times New Roman" w:hAnsi="Times New Roman" w:cs="Times New Roman"/>
+          <w:b/>
+          <w:bCs/>
+          <w:sz w:val="24"/>
+          <w:szCs w:val="24"/>
+        </w:rPr>
+        <w:t>Key Components:</w:t>
+      </w:r>
+    </w:p>
+    <w:p>
+      <w:pPr>
+        <w:pStyle w:val="ListParagraph"/>
+        <w:numPr>
+          <w:ilvl w:val="1"/>
+          <w:numId w:val="3"/>
+        </w:numPr>
+        <w:spacing w:line="360" w:lineRule="auto"/>
+        <w:rPr>
+          <w:rFonts w:ascii="Times New Roman" w:hAnsi="Times New Roman" w:cs="Times New Roman"/>
+          <w:sz w:val="24"/>
+          <w:szCs w:val="24"/>
+        </w:rPr>
+      </w:pPr>
+      <w:proofErr w:type="spellStart"/>
+      <w:r>
+        <w:rPr>
+          <w:rFonts w:ascii="Times New Roman" w:hAnsi="Times New Roman" w:cs="Times New Roman"/>
+          <w:sz w:val="24"/>
+          <w:szCs w:val="24"/>
+        </w:rPr>
+        <w:t>self.trk_pt</w:t>
+      </w:r>
+      <w:proofErr w:type="spellEnd"/>
+      <w:r>
+        <w:rPr>
+          <w:rFonts w:ascii="Times New Roman" w:hAnsi="Times New Roman" w:cs="Times New Roman"/>
+          <w:sz w:val="24"/>
+          <w:szCs w:val="24"/>
+        </w:rPr>
+        <w:t xml:space="preserve"> &amp; </w:t>
+      </w:r>
+      <w:proofErr w:type="spellStart"/>
+      <w:r>
+        <w:rPr>
+          <w:rFonts w:ascii="Times New Roman" w:hAnsi="Times New Roman" w:cs="Times New Roman"/>
+          <w:sz w:val="24"/>
+          <w:szCs w:val="24"/>
+        </w:rPr>
+        <w:t>self.trk_pp</w:t>
+      </w:r>
+      <w:proofErr w:type="spellEnd"/>
+      <w:r>
+        <w:rPr>
+          <w:rFonts w:ascii="Times New Roman" w:hAnsi="Times New Roman" w:cs="Times New Roman"/>
+          <w:sz w:val="24"/>
+          <w:szCs w:val="24"/>
+        </w:rPr>
+        <w:t>: Track previous timestamps and positions for each object.</w:t>
+      </w:r>
+    </w:p>
+    <w:p>
+      <w:pPr>
+        <w:pStyle w:val="ListParagraph"/>
+        <w:numPr>
+          <w:ilvl w:val="1"/>
+          <w:numId w:val="3"/>
+        </w:numPr>
+        <w:spacing w:line="360" w:lineRule="auto"/>
+        <w:rPr>
+          <w:rFonts w:ascii="Times New Roman" w:hAnsi="Times New Roman" w:cs="Times New Roman"/>
+          <w:sz w:val="24"/>
+          <w:szCs w:val="24"/>
+        </w:rPr>
+      </w:pPr>
+      <w:proofErr w:type="spellStart"/>
+      <w:r>
+        <w:rPr>
+          <w:rFonts w:ascii="Times New Roman" w:hAnsi="Times New Roman" w:cs="Times New Roman"/>
+          <w:sz w:val="24"/>
+          <w:szCs w:val="24"/>
+        </w:rPr>
+        <w:t>self.logged_ids</w:t>
+      </w:r>
+      <w:proofErr w:type="spellEnd"/>
+      <w:r>
+        <w:rPr>
+          <w:rFonts w:ascii="Times New Roman" w:hAnsi="Times New Roman" w:cs="Times New Roman"/>
+          <w:sz w:val="24"/>
+          <w:szCs w:val="24"/>
+        </w:rPr>
+        <w:t>: Tracks already processed IDs to avoid redundancy.</w:t>
+      </w:r>
+    </w:p>
+    <w:p>
+      <w:pPr>
+        <w:pStyle w:val="ListParagraph"/>
+        <w:numPr>
+          <w:ilvl w:val="1"/>
+          <w:numId w:val="3"/>
+        </w:numPr>
+        <w:spacing w:line="360" w:lineRule="auto"/>
+        <w:rPr>
+          <w:rFonts w:ascii="Times New Roman" w:hAnsi="Times New Roman" w:cs="Times New Roman"/>
+          <w:sz w:val="24"/>
+          <w:szCs w:val="24"/>
+        </w:rPr>
+      </w:pPr>
+      <w:proofErr w:type="spellStart"/>
+      <w:r>
+        <w:rPr>
+          <w:rFonts w:ascii="Times New Roman" w:hAnsi="Times New Roman" w:cs="Times New Roman"/>
+          <w:sz w:val="24"/>
+          <w:szCs w:val="24"/>
+        </w:rPr>
+        <w:t>self.ocr</w:t>
+      </w:r>
+      <w:proofErr w:type="spellEnd"/>
+      <w:r>
+        <w:rPr>
+          <w:rFonts w:ascii="Times New Roman" w:hAnsi="Times New Roman" w:cs="Times New Roman"/>
+          <w:sz w:val="24"/>
+          <w:szCs w:val="24"/>
+        </w:rPr>
+        <w:t>: Configures the PaddleOCR system for optical character recognition.</w:t>
+      </w:r>
+    </w:p>
+    <w:p>
+      <w:pPr>
+        <w:pStyle w:val="ListParagraph"/>
+        <w:numPr>
+          <w:ilvl w:val="1"/>
+          <w:numId w:val="3"/>
+        </w:numPr>
+        <w:spacing w:line="360" w:lineRule="auto"/>
+        <w:rPr>
+          <w:rFonts w:ascii="Times New Roman" w:hAnsi="Times New Roman" w:cs="Times New Roman"/>
+          <w:sz w:val="24"/>
+          <w:szCs w:val="24"/>
+        </w:rPr>
+      </w:pPr>
+      <w:r>
+        <w:rPr>
+          <w:rFonts w:ascii="Times New Roman" w:hAnsi="Times New Roman" w:cs="Times New Roman"/>
+          <w:sz w:val="24"/>
+          <w:szCs w:val="24"/>
+        </w:rPr>
+        <w:t xml:space="preserve">Database connection established using </w:t>
+      </w:r>
+      <w:proofErr w:type="spellStart"/>
+      <w:r>
+        <w:rPr>
+          <w:rFonts w:ascii="Times New Roman" w:hAnsi="Times New Roman" w:cs="Times New Roman"/>
+          <w:sz w:val="24"/>
+          <w:szCs w:val="24"/>
+        </w:rPr>
+        <w:t>connect_to_db</w:t>
+      </w:r>
+      <w:proofErr w:type="spellEnd"/>
+      <w:r>
+        <w:rPr>
+          <w:rFonts w:ascii="Times New Roman" w:hAnsi="Times New Roman" w:cs="Times New Roman"/>
+          <w:sz w:val="24"/>
+          <w:szCs w:val="24"/>
+        </w:rPr>
+        <w:t>.</w:t>
+      </w:r>
+    </w:p>
+    <w:p>
+      <w:pPr>
+        <w:pStyle w:val="ListParagraph"/>
+        <w:spacing w:line="360" w:lineRule="auto"/>
+        <w:rPr>
+          <w:rFonts w:ascii="Times New Roman" w:hAnsi="Times New Roman" w:cs="Times New Roman"/>
+          <w:sz w:val="24"/>
+          <w:szCs w:val="24"/>
+        </w:rPr>
+      </w:pPr>
+      <w:r>
+        <w:rPr>
+          <w:rFonts w:ascii="Times New Roman" w:hAnsi="Times New Roman" w:cs="Times New Roman"/>
+          <w:sz w:val="24"/>
+          <w:szCs w:val="24"/>
+        </w:rPr>
+        <w:pict w14:anchorId="2EB19DFA">
+          <v:rect id="_x0000_i1061" style="width:0;height:1.5pt" o:hralign="center" o:hrstd="t" o:hr="t" fillcolor="#a0a0a0" stroked="f"/>
+        </w:pict>
+      </w:r>
+    </w:p>
+    <w:p>
+      <w:pPr>
+        <w:pStyle w:val="ListParagraph"/>
+        <w:spacing w:line="360" w:lineRule="auto"/>
+        <w:ind w:firstLine="720"/>
+        <w:rPr>
+          <w:rFonts w:ascii="Times New Roman" w:hAnsi="Times New Roman" w:cs="Times New Roman"/>
+          <w:b/>
+          <w:bCs/>
+          <w:sz w:val="24"/>
+          <w:szCs w:val="24"/>
+        </w:rPr>
+      </w:pPr>
+      <w:r>
+        <w:rPr>
+          <w:rFonts w:ascii="Times New Roman" w:hAnsi="Times New Roman" w:cs="Times New Roman"/>
+          <w:b/>
+          <w:bCs/>
+          <w:sz w:val="24"/>
+          <w:szCs w:val="24"/>
+        </w:rPr>
+        <w:t xml:space="preserve">2. </w:t>
+      </w:r>
+      <w:proofErr w:type="spellStart"/>
+      <w:r>
+        <w:rPr>
+          <w:rFonts w:ascii="Times New Roman" w:hAnsi="Times New Roman" w:cs="Times New Roman"/>
+          <w:b/>
+          <w:bCs/>
+          <w:sz w:val="24"/>
+          <w:szCs w:val="24"/>
+        </w:rPr>
+        <w:t>connect_to_db</w:t>
+      </w:r>
+      <w:proofErr w:type="spellEnd"/>
+    </w:p>
+    <w:p>
+      <w:pPr>
+        <w:pStyle w:val="ListParagraph"/>
+        <w:numPr>
+          <w:ilvl w:val="0"/>
+          <w:numId w:val="4"/>
+        </w:numPr>
+        <w:spacing w:line="360" w:lineRule="auto"/>
+        <w:rPr>
+          <w:rFonts w:ascii="Times New Roman" w:hAnsi="Times New Roman" w:cs="Times New Roman"/>
+          <w:sz w:val="24"/>
+          <w:szCs w:val="24"/>
+        </w:rPr>
+      </w:pPr>
+      <w:r>
+        <w:rPr>
+          <w:rFonts w:ascii="Times New Roman" w:hAnsi="Times New Roman" w:cs="Times New Roman"/>
+          <w:b/>
+          <w:bCs/>
+          <w:sz w:val="24"/>
+          <w:szCs w:val="24"/>
+        </w:rPr>
+        <w:t>Purpose:</w:t>
+      </w:r>
+      <w:r>
+        <w:rPr>
+          <w:rFonts w:ascii="Times New Roman" w:hAnsi="Times New Roman" w:cs="Times New Roman"/>
+          <w:sz w:val="24"/>
+          <w:szCs w:val="24"/>
+        </w:rPr>
+        <w:t xml:space="preserve"> Establishes a connection to an SQLite database and ensures the </w:t>
+      </w:r>
+      <w:proofErr w:type="spellStart"/>
+      <w:r>
+        <w:rPr>
+          <w:rFonts w:ascii="Times New Roman" w:hAnsi="Times New Roman" w:cs="Times New Roman"/>
+          <w:sz w:val="24"/>
+          <w:szCs w:val="24"/>
+        </w:rPr>
+        <w:t>detection_data</w:t>
+      </w:r>
+      <w:proofErr w:type="spellEnd"/>
+      <w:r>
+        <w:rPr>
+          <w:rFonts w:ascii="Times New Roman" w:hAnsi="Times New Roman" w:cs="Times New Roman"/>
+          <w:sz w:val="24"/>
+          <w:szCs w:val="24"/>
+        </w:rPr>
+        <w:t xml:space="preserve"> table exists.</w:t>
+      </w:r>
+    </w:p>
+    <w:p>
+      <w:pPr>
+        <w:pStyle w:val="ListParagraph"/>
+        <w:numPr>
+          <w:ilvl w:val="0"/>
+          <w:numId w:val="4"/>
+        </w:numPr>
+        <w:spacing w:line="360" w:lineRule="auto"/>
+        <w:rPr>
+          <w:rFonts w:ascii="Times New Roman" w:hAnsi="Times New Roman" w:cs="Times New Roman"/>
+          <w:b/>
+          <w:bCs/>
+          <w:sz w:val="24"/>
+          <w:szCs w:val="24"/>
+        </w:rPr>
+      </w:pPr>
+      <w:r>
+        <w:rPr>
+          <w:rFonts w:ascii="Times New Roman" w:hAnsi="Times New Roman" w:cs="Times New Roman"/>
+          <w:b/>
+          <w:bCs/>
+          <w:sz w:val="24"/>
+          <w:szCs w:val="24"/>
+        </w:rPr>
+        <w:t>Key Operations:</w:t>
+      </w:r>
+    </w:p>
+    <w:p>
+      <w:pPr>
+        <w:pStyle w:val="ListParagraph"/>
+        <w:numPr>
+          <w:ilvl w:val="1"/>
+          <w:numId w:val="4"/>
+        </w:numPr>
+        <w:spacing w:line="360" w:lineRule="auto"/>
+        <w:rPr>
+          <w:rFonts w:ascii="Times New Roman" w:hAnsi="Times New Roman" w:cs="Times New Roman"/>
+          <w:sz w:val="24"/>
+          <w:szCs w:val="24"/>
+        </w:rPr>
+      </w:pPr>
+      <w:r>
+        <w:rPr>
+          <w:rFonts w:ascii="Times New Roman" w:hAnsi="Times New Roman" w:cs="Times New Roman"/>
+          <w:sz w:val="24"/>
+          <w:szCs w:val="24"/>
+        </w:rPr>
+        <w:t xml:space="preserve">Connects to </w:t>
+      </w:r>
+      <w:proofErr w:type="spellStart"/>
+      <w:r>
+        <w:rPr>
+          <w:rFonts w:ascii="Times New Roman" w:hAnsi="Times New Roman" w:cs="Times New Roman"/>
+          <w:sz w:val="24"/>
+          <w:szCs w:val="24"/>
+        </w:rPr>
+        <w:t>number_plates.db</w:t>
+      </w:r>
+      <w:proofErr w:type="spellEnd"/>
+      <w:r>
+        <w:rPr>
+          <w:rFonts w:ascii="Times New Roman" w:hAnsi="Times New Roman" w:cs="Times New Roman"/>
+          <w:sz w:val="24"/>
+          <w:szCs w:val="24"/>
+        </w:rPr>
+        <w:t>.</w:t>
+      </w:r>
+    </w:p>
+    <w:p>
+      <w:pPr>
+        <w:pStyle w:val="ListParagraph"/>
+        <w:numPr>
+          <w:ilvl w:val="1"/>
+          <w:numId w:val="4"/>
+        </w:numPr>
+        <w:spacing w:line="360" w:lineRule="auto"/>
+        <w:rPr>
+          <w:rFonts w:ascii="Times New Roman" w:hAnsi="Times New Roman" w:cs="Times New Roman"/>
+          <w:sz w:val="24"/>
+          <w:szCs w:val="24"/>
+        </w:rPr>
+      </w:pPr>
+      <w:r>
+        <w:rPr>
+          <w:rFonts w:ascii="Times New Roman" w:hAnsi="Times New Roman" w:cs="Times New Roman"/>
+          <w:sz w:val="24"/>
+          <w:szCs w:val="24"/>
+        </w:rPr>
+        <w:t xml:space="preserve">Creates the </w:t>
+      </w:r>
+      <w:proofErr w:type="spellStart"/>
+      <w:r>
+        <w:rPr>
+          <w:rFonts w:ascii="Times New Roman" w:hAnsi="Times New Roman" w:cs="Times New Roman"/>
+          <w:sz w:val="24"/>
+          <w:szCs w:val="24"/>
+        </w:rPr>
+        <w:t>detection_data</w:t>
+      </w:r>
+      <w:proofErr w:type="spellEnd"/>
+      <w:r>
+        <w:rPr>
+          <w:rFonts w:ascii="Times New Roman" w:hAnsi="Times New Roman" w:cs="Times New Roman"/>
+          <w:sz w:val="24"/>
+          <w:szCs w:val="24"/>
+        </w:rPr>
+        <w:t xml:space="preserve"> table if it doesn't exist.</w:t>
+      </w:r>
+    </w:p>
+    <w:p>
+      <w:pPr>
+        <w:pStyle w:val="ListParagraph"/>
+        <w:numPr>
+          <w:ilvl w:val="0"/>
+          <w:numId w:val="4"/>
+        </w:numPr>
+        <w:spacing w:line="360" w:lineRule="auto"/>
+        <w:rPr>
+          <w:rFonts w:ascii="Times New Roman" w:hAnsi="Times New Roman" w:cs="Times New Roman"/>
+          <w:sz w:val="24"/>
+          <w:szCs w:val="24"/>
+        </w:rPr>
+      </w:pPr>
+      <w:r>
+        <w:rPr>
+          <w:rFonts w:ascii="Times New Roman" w:hAnsi="Times New Roman" w:cs="Times New Roman"/>
+          <w:b/>
+          <w:bCs/>
+          <w:sz w:val="24"/>
+          <w:szCs w:val="24"/>
+        </w:rPr>
+        <w:lastRenderedPageBreak/>
+        <w:t>Returns:</w:t>
+      </w:r>
+      <w:r>
+        <w:rPr>
+          <w:rFonts w:ascii="Times New Roman" w:hAnsi="Times New Roman" w:cs="Times New Roman"/>
+          <w:sz w:val="24"/>
+          <w:szCs w:val="24"/>
+        </w:rPr>
+        <w:t xml:space="preserve"> A database connection object.</w:t>
+      </w:r>
+    </w:p>
+    <w:p>
+      <w:pPr>
+        <w:pStyle w:val="ListParagraph"/>
+        <w:spacing w:line="360" w:lineRule="auto"/>
+        <w:rPr>
+          <w:rFonts w:ascii="Times New Roman" w:hAnsi="Times New Roman" w:cs="Times New Roman"/>
+          <w:sz w:val="24"/>
+          <w:szCs w:val="24"/>
+        </w:rPr>
+      </w:pPr>
+      <w:r>
+        <w:rPr>
+          <w:rFonts w:ascii="Times New Roman" w:hAnsi="Times New Roman" w:cs="Times New Roman"/>
+          <w:sz w:val="24"/>
+          <w:szCs w:val="24"/>
+        </w:rPr>
+        <w:pict w14:anchorId="6F065E14">
+          <v:rect id="_x0000_i1062" style="width:0;height:1.5pt" o:hralign="center" o:hrstd="t" o:hr="t" fillcolor="#a0a0a0" stroked="f"/>
+        </w:pict>
+      </w:r>
+    </w:p>
+    <w:p>
+      <w:pPr>
+        <w:pStyle w:val="ListParagraph"/>
+        <w:spacing w:line="360" w:lineRule="auto"/>
+        <w:ind w:firstLine="720"/>
+        <w:rPr>
+          <w:rFonts w:ascii="Times New Roman" w:hAnsi="Times New Roman" w:cs="Times New Roman"/>
+          <w:b/>
+          <w:bCs/>
+          <w:sz w:val="24"/>
+          <w:szCs w:val="24"/>
+        </w:rPr>
+      </w:pPr>
+      <w:r>
+        <w:rPr>
+          <w:rFonts w:ascii="Times New Roman" w:hAnsi="Times New Roman" w:cs="Times New Roman"/>
+          <w:b/>
+          <w:bCs/>
+          <w:sz w:val="24"/>
+          <w:szCs w:val="24"/>
+        </w:rPr>
+        <w:t xml:space="preserve">3. </w:t>
+      </w:r>
+      <w:proofErr w:type="spellStart"/>
+      <w:r>
+        <w:rPr>
+          <w:rFonts w:ascii="Times New Roman" w:hAnsi="Times New Roman" w:cs="Times New Roman"/>
+          <w:b/>
+          <w:bCs/>
+          <w:sz w:val="24"/>
+          <w:szCs w:val="24"/>
+        </w:rPr>
+        <w:t>perform_ocr</w:t>
+      </w:r>
+      <w:proofErr w:type="spellEnd"/>
+    </w:p>
+    <w:p>
+      <w:pPr>
+        <w:pStyle w:val="ListParagraph"/>
+        <w:numPr>
+          <w:ilvl w:val="0"/>
+          <w:numId w:val="5"/>
+        </w:numPr>
+        <w:spacing w:line="360" w:lineRule="auto"/>
+        <w:rPr>
+          <w:rFonts w:ascii="Times New Roman" w:hAnsi="Times New Roman" w:cs="Times New Roman"/>
+          <w:sz w:val="24"/>
+          <w:szCs w:val="24"/>
+        </w:rPr>
+      </w:pPr>
+      <w:r>
+        <w:rPr>
+          <w:rFonts w:ascii="Times New Roman" w:hAnsi="Times New Roman" w:cs="Times New Roman"/>
+          <w:b/>
+          <w:bCs/>
+          <w:sz w:val="24"/>
+          <w:szCs w:val="24"/>
+        </w:rPr>
+        <w:t>Purpose:</w:t>
+      </w:r>
+      <w:r>
+        <w:rPr>
+          <w:rFonts w:ascii="Times New Roman" w:hAnsi="Times New Roman" w:cs="Times New Roman"/>
+          <w:sz w:val="24"/>
+          <w:szCs w:val="24"/>
+        </w:rPr>
+        <w:t xml:space="preserve"> Extracts text from an image using OCR.</w:t>
+      </w:r>
+    </w:p>
+    <w:p>
+      <w:pPr>
+        <w:pStyle w:val="ListParagraph"/>
+        <w:numPr>
+          <w:ilvl w:val="0"/>
+          <w:numId w:val="5"/>
+        </w:numPr>
+        <w:spacing w:line="360" w:lineRule="auto"/>
+        <w:rPr>
+          <w:rFonts w:ascii="Times New Roman" w:hAnsi="Times New Roman" w:cs="Times New Roman"/>
+          <w:sz w:val="24"/>
+          <w:szCs w:val="24"/>
+        </w:rPr>
+      </w:pPr>
+      <w:r>
+        <w:rPr>
+          <w:rFonts w:ascii="Times New Roman" w:hAnsi="Times New Roman" w:cs="Times New Roman"/>
+          <w:b/>
+          <w:bCs/>
+          <w:sz w:val="24"/>
+          <w:szCs w:val="24"/>
+        </w:rPr>
+        <w:t>Input:</w:t>
+      </w:r>
+      <w:r>
+        <w:rPr>
+          <w:rFonts w:ascii="Times New Roman" w:hAnsi="Times New Roman" w:cs="Times New Roman"/>
+          <w:sz w:val="24"/>
+          <w:szCs w:val="24"/>
+        </w:rPr>
+        <w:t xml:space="preserve"> A cropped image in </w:t>
+      </w:r>
+      <w:proofErr w:type="spellStart"/>
+      <w:r>
+        <w:rPr>
+          <w:rFonts w:ascii="Times New Roman" w:hAnsi="Times New Roman" w:cs="Times New Roman"/>
+          <w:sz w:val="24"/>
+          <w:szCs w:val="24"/>
+        </w:rPr>
+        <w:t>numpy.ndarray</w:t>
+      </w:r>
+      <w:proofErr w:type="spellEnd"/>
+      <w:r>
+        <w:rPr>
+          <w:rFonts w:ascii="Times New Roman" w:hAnsi="Times New Roman" w:cs="Times New Roman"/>
+          <w:sz w:val="24"/>
+          <w:szCs w:val="24"/>
+        </w:rPr>
+        <w:t xml:space="preserve"> format.</w:t>
+      </w:r>
+    </w:p>
+    <w:p>
+      <w:pPr>
+        <w:pStyle w:val="ListParagraph"/>
+        <w:numPr>
+          <w:ilvl w:val="0"/>
+          <w:numId w:val="5"/>
+        </w:numPr>
+        <w:spacing w:line="360" w:lineRule="auto"/>
+        <w:rPr>
+          <w:rFonts w:ascii="Times New Roman" w:hAnsi="Times New Roman" w:cs="Times New Roman"/>
+          <w:sz w:val="24"/>
+          <w:szCs w:val="24"/>
+        </w:rPr>
+      </w:pPr>
+      <w:r>
+        <w:rPr>
+          <w:rFonts w:ascii="Times New Roman" w:hAnsi="Times New Roman" w:cs="Times New Roman"/>
+          <w:b/>
+          <w:bCs/>
+          <w:sz w:val="24"/>
+          <w:szCs w:val="24"/>
+        </w:rPr>
+        <w:t>Output:</w:t>
+      </w:r>
+      <w:r>
+        <w:rPr>
+          <w:rFonts w:ascii="Times New Roman" w:hAnsi="Times New Roman" w:cs="Times New Roman"/>
+          <w:sz w:val="24"/>
+          <w:szCs w:val="24"/>
+        </w:rPr>
+        <w:t xml:space="preserve"> Extracted text from the image as a string.</w:t>
+      </w:r>
+    </w:p>
+    <w:p>
+      <w:pPr>
+        <w:pStyle w:val="ListParagraph"/>
+        <w:numPr>
+          <w:ilvl w:val="0"/>
+          <w:numId w:val="5"/>
+        </w:numPr>
+        <w:spacing w:line="360" w:lineRule="auto"/>
+        <w:rPr>
+          <w:rFonts w:ascii="Times New Roman" w:hAnsi="Times New Roman" w:cs="Times New Roman"/>
+          <w:b/>
+          <w:bCs/>
+          <w:sz w:val="24"/>
+          <w:szCs w:val="24"/>
+        </w:rPr>
+      </w:pPr>
+      <w:r>
+        <w:rPr>
+          <w:rFonts w:ascii="Times New Roman" w:hAnsi="Times New Roman" w:cs="Times New Roman"/>
+          <w:b/>
+          <w:bCs/>
+          <w:sz w:val="24"/>
+          <w:szCs w:val="24"/>
+        </w:rPr>
+        <w:t>Key Validations:</w:t>
+      </w:r>
+    </w:p>
+    <w:p>
+      <w:pPr>
+        <w:pStyle w:val="ListParagraph"/>
+        <w:numPr>
+          <w:ilvl w:val="1"/>
+          <w:numId w:val="5"/>
+        </w:numPr>
+        <w:spacing w:line="360" w:lineRule="auto"/>
+        <w:rPr>
+          <w:rFonts w:ascii="Times New Roman" w:hAnsi="Times New Roman" w:cs="Times New Roman"/>
+          <w:sz w:val="24"/>
+          <w:szCs w:val="24"/>
+        </w:rPr>
+      </w:pPr>
+      <w:r>
+        <w:rPr>
+          <w:rFonts w:ascii="Times New Roman" w:hAnsi="Times New Roman" w:cs="Times New Roman"/>
+          <w:sz w:val="24"/>
+          <w:szCs w:val="24"/>
+        </w:rPr>
+        <w:t>Ensures the input is not None.</w:t>
+      </w:r>
+    </w:p>
+    <w:p>
+      <w:pPr>
+        <w:pStyle w:val="ListParagraph"/>
+        <w:numPr>
+          <w:ilvl w:val="1"/>
+          <w:numId w:val="5"/>
+        </w:numPr>
+        <w:spacing w:line="360" w:lineRule="auto"/>
+        <w:rPr>
+          <w:rFonts w:ascii="Times New Roman" w:hAnsi="Times New Roman" w:cs="Times New Roman"/>
+          <w:sz w:val="24"/>
+          <w:szCs w:val="24"/>
+        </w:rPr>
+      </w:pPr>
+      <w:r>
+        <w:rPr>
+          <w:rFonts w:ascii="Times New Roman" w:hAnsi="Times New Roman" w:cs="Times New Roman"/>
+          <w:sz w:val="24"/>
+          <w:szCs w:val="24"/>
+        </w:rPr>
+        <w:t>Validates the input is a NumPy array.</w:t>
+      </w:r>
+    </w:p>
+    <w:p>
+      <w:pPr>
+        <w:pStyle w:val="ListParagraph"/>
+        <w:numPr>
+          <w:ilvl w:val="0"/>
+          <w:numId w:val="5"/>
+        </w:numPr>
+        <w:spacing w:line="360" w:lineRule="auto"/>
+        <w:rPr>
+          <w:rFonts w:ascii="Times New Roman" w:hAnsi="Times New Roman" w:cs="Times New Roman"/>
+          <w:sz w:val="24"/>
+          <w:szCs w:val="24"/>
+        </w:rPr>
+      </w:pPr>
+      <w:r>
+        <w:rPr>
+          <w:rFonts w:ascii="Times New Roman" w:hAnsi="Times New Roman" w:cs="Times New Roman"/>
+          <w:b/>
+          <w:bCs/>
+          <w:sz w:val="24"/>
+          <w:szCs w:val="24"/>
+        </w:rPr>
+        <w:t>OCR Implementation:</w:t>
+      </w:r>
+      <w:r>
+        <w:rPr>
+          <w:rFonts w:ascii="Times New Roman" w:hAnsi="Times New Roman" w:cs="Times New Roman"/>
+          <w:sz w:val="24"/>
+          <w:szCs w:val="24"/>
+        </w:rPr>
+        <w:t xml:space="preserve"> Uses PaddleOCR.</w:t>
+      </w:r>
+    </w:p>
+    <w:p>
+      <w:pPr>
+        <w:pStyle w:val="ListParagraph"/>
+        <w:spacing w:line="360" w:lineRule="auto"/>
+        <w:rPr>
+          <w:rFonts w:ascii="Times New Roman" w:hAnsi="Times New Roman" w:cs="Times New Roman"/>
+          <w:sz w:val="24"/>
+          <w:szCs w:val="24"/>
+        </w:rPr>
+      </w:pPr>
+      <w:r>
+        <w:rPr>
+          <w:rFonts w:ascii="Times New Roman" w:hAnsi="Times New Roman" w:cs="Times New Roman"/>
+          <w:sz w:val="24"/>
+          <w:szCs w:val="24"/>
+        </w:rPr>
+        <w:pict w14:anchorId="6254126F">
+          <v:rect id="_x0000_i1063" style="width:0;height:1.5pt" o:hralign="center" o:hrstd="t" o:hr="t" fillcolor="#a0a0a0" stroked="f"/>
+        </w:pict>
+      </w:r>
+    </w:p>
+    <w:p>
+      <w:pPr>
+        <w:pStyle w:val="ListParagraph"/>
+        <w:spacing w:line="360" w:lineRule="auto"/>
+        <w:ind w:firstLine="720"/>
+        <w:rPr>
+          <w:rFonts w:ascii="Times New Roman" w:hAnsi="Times New Roman" w:cs="Times New Roman"/>
+          <w:b/>
+          <w:bCs/>
+          <w:sz w:val="24"/>
+          <w:szCs w:val="24"/>
+        </w:rPr>
+      </w:pPr>
+      <w:r>
+        <w:rPr>
+          <w:rFonts w:ascii="Times New Roman" w:hAnsi="Times New Roman" w:cs="Times New Roman"/>
+          <w:b/>
+          <w:bCs/>
+          <w:sz w:val="24"/>
+          <w:szCs w:val="24"/>
+        </w:rPr>
+        <w:t xml:space="preserve">4. </w:t>
+      </w:r>
+      <w:proofErr w:type="spellStart"/>
+      <w:r>
+        <w:rPr>
+          <w:rFonts w:ascii="Times New Roman" w:hAnsi="Times New Roman" w:cs="Times New Roman"/>
+          <w:b/>
+          <w:bCs/>
+          <w:sz w:val="24"/>
+          <w:szCs w:val="24"/>
+        </w:rPr>
+        <w:t>save_to_database</w:t>
+      </w:r>
+      <w:proofErr w:type="spellEnd"/>
+    </w:p>
+    <w:p>
+      <w:pPr>
+        <w:pStyle w:val="ListParagraph"/>
+        <w:numPr>
+          <w:ilvl w:val="0"/>
+          <w:numId w:val="6"/>
+        </w:numPr>
+        <w:spacing w:line="360" w:lineRule="auto"/>
+        <w:rPr>
+          <w:rFonts w:ascii="Times New Roman" w:hAnsi="Times New Roman" w:cs="Times New Roman"/>
+          <w:sz w:val="24"/>
+          <w:szCs w:val="24"/>
+        </w:rPr>
+      </w:pPr>
+      <w:r>
+        <w:rPr>
+          <w:rFonts w:ascii="Times New Roman" w:hAnsi="Times New Roman" w:cs="Times New Roman"/>
+          <w:b/>
+          <w:bCs/>
+          <w:sz w:val="24"/>
+          <w:szCs w:val="24"/>
+        </w:rPr>
+        <w:t>Purpose:</w:t>
+      </w:r>
+      <w:r>
+        <w:rPr>
+          <w:rFonts w:ascii="Times New Roman" w:hAnsi="Times New Roman" w:cs="Times New Roman"/>
+          <w:sz w:val="24"/>
+          <w:szCs w:val="24"/>
+        </w:rPr>
+        <w:t xml:space="preserve"> Saves detection details to the SQLite database.</w:t>
+      </w:r>
+    </w:p>
+    <w:p>
+      <w:pPr>
+        <w:pStyle w:val="ListParagraph"/>
+        <w:numPr>
+          <w:ilvl w:val="0"/>
+          <w:numId w:val="6"/>
+        </w:numPr>
+        <w:spacing w:line="360" w:lineRule="auto"/>
+        <w:rPr>
+          <w:rFonts w:ascii="Times New Roman" w:hAnsi="Times New Roman" w:cs="Times New Roman"/>
+          <w:b/>
+          <w:bCs/>
+          <w:sz w:val="24"/>
+          <w:szCs w:val="24"/>
+        </w:rPr>
+      </w:pPr>
+      <w:r>
+        <w:rPr>
+          <w:rFonts w:ascii="Times New Roman" w:hAnsi="Times New Roman" w:cs="Times New Roman"/>
+          <w:b/>
+          <w:bCs/>
+          <w:sz w:val="24"/>
+          <w:szCs w:val="24"/>
+        </w:rPr>
+        <w:t>Inputs:</w:t>
+      </w:r>
+    </w:p>
+    <w:p>
+      <w:pPr>
+        <w:pStyle w:val="ListParagraph"/>
+        <w:numPr>
+          <w:ilvl w:val="1"/>
+          <w:numId w:val="6"/>
+        </w:numPr>
+        <w:spacing w:line="360" w:lineRule="auto"/>
+        <w:rPr>
+          <w:rFonts w:ascii="Times New Roman" w:hAnsi="Times New Roman" w:cs="Times New Roman"/>
+          <w:sz w:val="24"/>
+          <w:szCs w:val="24"/>
+        </w:rPr>
+      </w:pPr>
+      <w:r>
+        <w:rPr>
+          <w:rFonts w:ascii="Times New Roman" w:hAnsi="Times New Roman" w:cs="Times New Roman"/>
+          <w:sz w:val="24"/>
+          <w:szCs w:val="24"/>
+        </w:rPr>
+        <w:t>date: Detection date.</w:t>
+      </w:r>
+    </w:p>
+    <w:p>
+      <w:pPr>
+        <w:pStyle w:val="ListParagraph"/>
+        <w:numPr>
+          <w:ilvl w:val="1"/>
+          <w:numId w:val="6"/>
+        </w:numPr>
+        <w:spacing w:line="360" w:lineRule="auto"/>
+        <w:rPr>
+          <w:rFonts w:ascii="Times New Roman" w:hAnsi="Times New Roman" w:cs="Times New Roman"/>
+          <w:sz w:val="24"/>
+          <w:szCs w:val="24"/>
+        </w:rPr>
+      </w:pPr>
+      <w:r>
+        <w:rPr>
+          <w:rFonts w:ascii="Times New Roman" w:hAnsi="Times New Roman" w:cs="Times New Roman"/>
+          <w:sz w:val="24"/>
+          <w:szCs w:val="24"/>
+        </w:rPr>
+        <w:t>time: Detection time.</w:t>
+      </w:r>
+    </w:p>
+    <w:p>
+      <w:pPr>
+        <w:pStyle w:val="ListParagraph"/>
+        <w:numPr>
+          <w:ilvl w:val="1"/>
+          <w:numId w:val="6"/>
+        </w:numPr>
+        <w:spacing w:line="360" w:lineRule="auto"/>
+        <w:rPr>
+          <w:rFonts w:ascii="Times New Roman" w:hAnsi="Times New Roman" w:cs="Times New Roman"/>
+          <w:sz w:val="24"/>
+          <w:szCs w:val="24"/>
+        </w:rPr>
+      </w:pPr>
+      <w:proofErr w:type="spellStart"/>
+      <w:r>
+        <w:rPr>
+          <w:rFonts w:ascii="Times New Roman" w:hAnsi="Times New Roman" w:cs="Times New Roman"/>
+          <w:sz w:val="24"/>
+          <w:szCs w:val="24"/>
+        </w:rPr>
+        <w:t>track_id</w:t>
+      </w:r>
+      <w:proofErr w:type="spellEnd"/>
+      <w:r>
+        <w:rPr>
+          <w:rFonts w:ascii="Times New Roman" w:hAnsi="Times New Roman" w:cs="Times New Roman"/>
+          <w:sz w:val="24"/>
+          <w:szCs w:val="24"/>
+        </w:rPr>
+        <w:t>: Unique ID of the tracked object.</w:t>
+      </w:r>
+    </w:p>
+    <w:p>
+      <w:pPr>
+        <w:pStyle w:val="ListParagraph"/>
+        <w:numPr>
+          <w:ilvl w:val="1"/>
+          <w:numId w:val="6"/>
+        </w:numPr>
+        <w:spacing w:line="360" w:lineRule="auto"/>
+        <w:rPr>
+          <w:rFonts w:ascii="Times New Roman" w:hAnsi="Times New Roman" w:cs="Times New Roman"/>
+          <w:sz w:val="24"/>
+          <w:szCs w:val="24"/>
+        </w:rPr>
+      </w:pPr>
+      <w:proofErr w:type="spellStart"/>
+      <w:r>
+        <w:rPr>
+          <w:rFonts w:ascii="Times New Roman" w:hAnsi="Times New Roman" w:cs="Times New Roman"/>
+          <w:sz w:val="24"/>
+          <w:szCs w:val="24"/>
+        </w:rPr>
+        <w:t>number_plate</w:t>
+      </w:r>
+      <w:proofErr w:type="spellEnd"/>
+      <w:r>
+        <w:rPr>
+          <w:rFonts w:ascii="Times New Roman" w:hAnsi="Times New Roman" w:cs="Times New Roman"/>
+          <w:sz w:val="24"/>
+          <w:szCs w:val="24"/>
+        </w:rPr>
+        <w:t>: Extracted text (license plate).</w:t>
+      </w:r>
+    </w:p>
+    <w:p>
+      <w:pPr>
+        <w:pStyle w:val="ListParagraph"/>
+        <w:numPr>
+          <w:ilvl w:val="0"/>
+          <w:numId w:val="6"/>
+        </w:numPr>
+        <w:spacing w:line="360" w:lineRule="auto"/>
+        <w:rPr>
+          <w:rFonts w:ascii="Times New Roman" w:hAnsi="Times New Roman" w:cs="Times New Roman"/>
+          <w:b/>
+          <w:bCs/>
+          <w:sz w:val="24"/>
+          <w:szCs w:val="24"/>
+        </w:rPr>
+      </w:pPr>
+      <w:r>
+        <w:rPr>
+          <w:rFonts w:ascii="Times New Roman" w:hAnsi="Times New Roman" w:cs="Times New Roman"/>
+          <w:b/>
+          <w:bCs/>
+          <w:sz w:val="24"/>
+          <w:szCs w:val="24"/>
+        </w:rPr>
+        <w:t>Key Operations:</w:t>
+      </w:r>
+    </w:p>
+    <w:p>
+      <w:pPr>
+        <w:pStyle w:val="ListParagraph"/>
+        <w:numPr>
+          <w:ilvl w:val="1"/>
+          <w:numId w:val="6"/>
+        </w:numPr>
+        <w:spacing w:line="360" w:lineRule="auto"/>
+        <w:rPr>
+          <w:rFonts w:ascii="Times New Roman" w:hAnsi="Times New Roman" w:cs="Times New Roman"/>
+          <w:sz w:val="24"/>
+          <w:szCs w:val="24"/>
+        </w:rPr>
+      </w:pPr>
+      <w:r>
+        <w:rPr>
+          <w:rFonts w:ascii="Times New Roman" w:hAnsi="Times New Roman" w:cs="Times New Roman"/>
+          <w:sz w:val="24"/>
+          <w:szCs w:val="24"/>
+        </w:rPr>
+        <w:t>Executes an SQL INSERT query to store the data.</w:t>
+      </w:r>
+    </w:p>
+    <w:p>
+      <w:pPr>
+        <w:pStyle w:val="ListParagraph"/>
+        <w:numPr>
+          <w:ilvl w:val="1"/>
+          <w:numId w:val="6"/>
+        </w:numPr>
+        <w:spacing w:line="360" w:lineRule="auto"/>
+        <w:rPr>
+          <w:rFonts w:ascii="Times New Roman" w:hAnsi="Times New Roman" w:cs="Times New Roman"/>
+          <w:sz w:val="24"/>
+          <w:szCs w:val="24"/>
+        </w:rPr>
+      </w:pPr>
+      <w:r>
+        <w:rPr>
+          <w:rFonts w:ascii="Times New Roman" w:hAnsi="Times New Roman" w:cs="Times New Roman"/>
+          <w:sz w:val="24"/>
+          <w:szCs w:val="24"/>
+        </w:rPr>
+        <w:t>Commits the transaction to ensure the data is saved.</w:t>
+      </w:r>
+    </w:p>
+    <w:p>
+      <w:pPr>
+        <w:pStyle w:val="ListParagraph"/>
+        <w:spacing w:line="360" w:lineRule="auto"/>
+        <w:rPr>
+          <w:rFonts w:ascii="Times New Roman" w:hAnsi="Times New Roman" w:cs="Times New Roman"/>
+          <w:sz w:val="24"/>
+          <w:szCs w:val="24"/>
+        </w:rPr>
+      </w:pPr>
+      <w:r>
+        <w:rPr>
+          <w:rFonts w:ascii="Times New Roman" w:hAnsi="Times New Roman" w:cs="Times New Roman"/>
+          <w:sz w:val="24"/>
+          <w:szCs w:val="24"/>
+        </w:rPr>
+        <w:pict w14:anchorId="4E541F30">
+          <v:rect id="_x0000_i1064" style="width:0;height:1.5pt" o:hralign="center" o:hrstd="t" o:hr="t" fillcolor="#a0a0a0" stroked="f"/>
+        </w:pict>
+      </w:r>
+    </w:p>
+    <w:p>
+      <w:pPr>
+        <w:pStyle w:val="ListParagraph"/>
+        <w:spacing w:line="360" w:lineRule="auto"/>
+        <w:ind w:firstLine="720"/>
+        <w:rPr>
+          <w:rFonts w:ascii="Times New Roman" w:hAnsi="Times New Roman" w:cs="Times New Roman"/>
+          <w:b/>
+          <w:bCs/>
+          <w:sz w:val="24"/>
+          <w:szCs w:val="24"/>
+        </w:rPr>
+      </w:pPr>
+      <w:r>
+        <w:rPr>
+          <w:rFonts w:ascii="Times New Roman" w:hAnsi="Times New Roman" w:cs="Times New Roman"/>
+          <w:b/>
+          <w:bCs/>
+          <w:sz w:val="24"/>
+          <w:szCs w:val="24"/>
+        </w:rPr>
+        <w:t xml:space="preserve">5. </w:t>
+      </w:r>
+      <w:proofErr w:type="spellStart"/>
+      <w:r>
+        <w:rPr>
+          <w:rFonts w:ascii="Times New Roman" w:hAnsi="Times New Roman" w:cs="Times New Roman"/>
+          <w:b/>
+          <w:bCs/>
+          <w:sz w:val="24"/>
+          <w:szCs w:val="24"/>
+        </w:rPr>
+        <w:t>perform_detection</w:t>
+      </w:r>
+      <w:proofErr w:type="spellEnd"/>
+    </w:p>
+    <w:p>
+      <w:pPr>
+        <w:pStyle w:val="ListParagraph"/>
+        <w:numPr>
+          <w:ilvl w:val="0"/>
+          <w:numId w:val="7"/>
+        </w:numPr>
+        <w:spacing w:line="360" w:lineRule="auto"/>
+        <w:rPr>
+          <w:rFonts w:ascii="Times New Roman" w:hAnsi="Times New Roman" w:cs="Times New Roman"/>
+          <w:sz w:val="24"/>
+          <w:szCs w:val="24"/>
+        </w:rPr>
+      </w:pPr>
+      <w:r>
+        <w:rPr>
+          <w:rFonts w:ascii="Times New Roman" w:hAnsi="Times New Roman" w:cs="Times New Roman"/>
+          <w:b/>
+          <w:bCs/>
+          <w:sz w:val="24"/>
+          <w:szCs w:val="24"/>
+        </w:rPr>
+        <w:t>Purpose:</w:t>
+      </w:r>
+      <w:r>
+        <w:rPr>
+          <w:rFonts w:ascii="Times New Roman" w:hAnsi="Times New Roman" w:cs="Times New Roman"/>
+          <w:sz w:val="24"/>
+          <w:szCs w:val="24"/>
+        </w:rPr>
+        <w:t xml:space="preserve"> Detects and tracks objects in a video frame, annotates them, extracts license plate text using OCR, and stores the information in the database.</w:t>
+      </w:r>
+    </w:p>
+    <w:p>
+      <w:pPr>
+        <w:pStyle w:val="ListParagraph"/>
+        <w:numPr>
+          <w:ilvl w:val="0"/>
+          <w:numId w:val="7"/>
+        </w:numPr>
+        <w:spacing w:line="360" w:lineRule="auto"/>
+        <w:rPr>
+          <w:rFonts w:ascii="Times New Roman" w:hAnsi="Times New Roman" w:cs="Times New Roman"/>
+          <w:b/>
+          <w:bCs/>
+          <w:sz w:val="24"/>
+          <w:szCs w:val="24"/>
+        </w:rPr>
+      </w:pPr>
+      <w:r>
+        <w:rPr>
+          <w:rFonts w:ascii="Times New Roman" w:hAnsi="Times New Roman" w:cs="Times New Roman"/>
+          <w:b/>
+          <w:bCs/>
+          <w:sz w:val="24"/>
+          <w:szCs w:val="24"/>
+        </w:rPr>
+        <w:t>Steps:</w:t>
+      </w:r>
+    </w:p>
+    <w:p>
+      <w:pPr>
+        <w:pStyle w:val="ListParagraph"/>
+        <w:numPr>
+          <w:ilvl w:val="1"/>
+          <w:numId w:val="7"/>
+        </w:numPr>
+        <w:spacing w:line="360" w:lineRule="auto"/>
+        <w:rPr>
+          <w:rFonts w:ascii="Times New Roman" w:hAnsi="Times New Roman" w:cs="Times New Roman"/>
+          <w:sz w:val="24"/>
+          <w:szCs w:val="24"/>
+        </w:rPr>
+      </w:pPr>
+      <w:r>
+        <w:rPr>
+          <w:rFonts w:ascii="Times New Roman" w:hAnsi="Times New Roman" w:cs="Times New Roman"/>
+          <w:sz w:val="24"/>
+          <w:szCs w:val="24"/>
+        </w:rPr>
+        <w:t>Annotator Initialization: Sets up the Annotator for adding bounding boxes and labels.</w:t>
+      </w:r>
+    </w:p>
+    <w:p>
+      <w:pPr>
+        <w:pStyle w:val="ListParagraph"/>
+        <w:numPr>
+          <w:ilvl w:val="1"/>
+          <w:numId w:val="7"/>
+        </w:numPr>
+        <w:spacing w:line="360" w:lineRule="auto"/>
+        <w:rPr>
+          <w:rFonts w:ascii="Times New Roman" w:hAnsi="Times New Roman" w:cs="Times New Roman"/>
+          <w:sz w:val="24"/>
+          <w:szCs w:val="24"/>
+        </w:rPr>
+      </w:pPr>
+      <w:r>
+        <w:rPr>
+          <w:rFonts w:ascii="Times New Roman" w:hAnsi="Times New Roman" w:cs="Times New Roman"/>
+          <w:sz w:val="24"/>
+          <w:szCs w:val="24"/>
+        </w:rPr>
+        <w:t>Track Extraction: Updates tracked objects' data (</w:t>
+      </w:r>
+      <w:proofErr w:type="spellStart"/>
+      <w:r>
+        <w:rPr>
+          <w:rFonts w:ascii="Times New Roman" w:hAnsi="Times New Roman" w:cs="Times New Roman"/>
+          <w:sz w:val="24"/>
+          <w:szCs w:val="24"/>
+        </w:rPr>
+        <w:t>self.boxes</w:t>
+      </w:r>
+      <w:proofErr w:type="spellEnd"/>
+      <w:r>
+        <w:rPr>
+          <w:rFonts w:ascii="Times New Roman" w:hAnsi="Times New Roman" w:cs="Times New Roman"/>
+          <w:sz w:val="24"/>
+          <w:szCs w:val="24"/>
+        </w:rPr>
+        <w:t xml:space="preserve">, </w:t>
+      </w:r>
+      <w:proofErr w:type="spellStart"/>
+      <w:r>
+        <w:rPr>
+          <w:rFonts w:ascii="Times New Roman" w:hAnsi="Times New Roman" w:cs="Times New Roman"/>
+          <w:sz w:val="24"/>
+          <w:szCs w:val="24"/>
+        </w:rPr>
+        <w:t>self.track_ids</w:t>
+      </w:r>
+      <w:proofErr w:type="spellEnd"/>
+      <w:r>
+        <w:rPr>
+          <w:rFonts w:ascii="Times New Roman" w:hAnsi="Times New Roman" w:cs="Times New Roman"/>
+          <w:sz w:val="24"/>
+          <w:szCs w:val="24"/>
+        </w:rPr>
+        <w:t xml:space="preserve">, and </w:t>
+      </w:r>
+      <w:proofErr w:type="spellStart"/>
+      <w:r>
+        <w:rPr>
+          <w:rFonts w:ascii="Times New Roman" w:hAnsi="Times New Roman" w:cs="Times New Roman"/>
+          <w:sz w:val="24"/>
+          <w:szCs w:val="24"/>
+        </w:rPr>
+        <w:t>self.clss</w:t>
+      </w:r>
+      <w:proofErr w:type="spellEnd"/>
+      <w:r>
+        <w:rPr>
+          <w:rFonts w:ascii="Times New Roman" w:hAnsi="Times New Roman" w:cs="Times New Roman"/>
+          <w:sz w:val="24"/>
+          <w:szCs w:val="24"/>
+        </w:rPr>
+        <w:t>).</w:t>
+      </w:r>
+    </w:p>
+    <w:p>
+      <w:pPr>
+        <w:pStyle w:val="ListParagraph"/>
+        <w:numPr>
+          <w:ilvl w:val="1"/>
+          <w:numId w:val="7"/>
+        </w:numPr>
+        <w:spacing w:line="360" w:lineRule="auto"/>
+        <w:rPr>
+          <w:rFonts w:ascii="Times New Roman" w:hAnsi="Times New Roman" w:cs="Times New Roman"/>
+          <w:b/>
+          <w:bCs/>
+          <w:sz w:val="24"/>
+          <w:szCs w:val="24"/>
+        </w:rPr>
+      </w:pPr>
+      <w:r>
+        <w:rPr>
+          <w:rFonts w:ascii="Times New Roman" w:hAnsi="Times New Roman" w:cs="Times New Roman"/>
+          <w:b/>
+          <w:bCs/>
+          <w:sz w:val="24"/>
+          <w:szCs w:val="24"/>
+        </w:rPr>
+        <w:t>OCR Processing:</w:t>
+      </w:r>
+    </w:p>
+    <w:p>
+      <w:pPr>
+        <w:pStyle w:val="ListParagraph"/>
+        <w:numPr>
+          <w:ilvl w:val="2"/>
+          <w:numId w:val="7"/>
+        </w:numPr>
+        <w:spacing w:line="360" w:lineRule="auto"/>
+        <w:rPr>
+          <w:rFonts w:ascii="Times New Roman" w:hAnsi="Times New Roman" w:cs="Times New Roman"/>
+          <w:sz w:val="24"/>
+          <w:szCs w:val="24"/>
+        </w:rPr>
+      </w:pPr>
+      <w:r>
+        <w:rPr>
+          <w:rFonts w:ascii="Times New Roman" w:hAnsi="Times New Roman" w:cs="Times New Roman"/>
+          <w:sz w:val="24"/>
+          <w:szCs w:val="24"/>
+        </w:rPr>
+        <w:t>Crops the image region defined by the bounding box.</w:t>
+      </w:r>
+    </w:p>
+    <w:p>
+      <w:pPr>
+        <w:pStyle w:val="ListParagraph"/>
+        <w:numPr>
+          <w:ilvl w:val="2"/>
+          <w:numId w:val="7"/>
+        </w:numPr>
+        <w:spacing w:line="360" w:lineRule="auto"/>
+        <w:rPr>
+          <w:rFonts w:ascii="Times New Roman" w:hAnsi="Times New Roman" w:cs="Times New Roman"/>
+          <w:sz w:val="24"/>
+          <w:szCs w:val="24"/>
+        </w:rPr>
+      </w:pPr>
+      <w:r>
+        <w:rPr>
+          <w:rFonts w:ascii="Times New Roman" w:hAnsi="Times New Roman" w:cs="Times New Roman"/>
+          <w:sz w:val="24"/>
+          <w:szCs w:val="24"/>
+        </w:rPr>
+        <w:t xml:space="preserve">Extracts text using </w:t>
+      </w:r>
+      <w:proofErr w:type="spellStart"/>
+      <w:r>
+        <w:rPr>
+          <w:rFonts w:ascii="Times New Roman" w:hAnsi="Times New Roman" w:cs="Times New Roman"/>
+          <w:sz w:val="24"/>
+          <w:szCs w:val="24"/>
+        </w:rPr>
+        <w:t>perform_ocr</w:t>
+      </w:r>
+      <w:proofErr w:type="spellEnd"/>
+      <w:r>
+        <w:rPr>
+          <w:rFonts w:ascii="Times New Roman" w:hAnsi="Times New Roman" w:cs="Times New Roman"/>
+          <w:sz w:val="24"/>
+          <w:szCs w:val="24"/>
+        </w:rPr>
+        <w:t>.</w:t>
+      </w:r>
+    </w:p>
+    <w:p>
+      <w:pPr>
+        <w:pStyle w:val="ListParagraph"/>
+        <w:numPr>
+          <w:ilvl w:val="1"/>
+          <w:numId w:val="7"/>
+        </w:numPr>
+        <w:spacing w:line="360" w:lineRule="auto"/>
+        <w:rPr>
+          <w:rFonts w:ascii="Times New Roman" w:hAnsi="Times New Roman" w:cs="Times New Roman"/>
+          <w:sz w:val="24"/>
+          <w:szCs w:val="24"/>
+        </w:rPr>
+      </w:pPr>
+      <w:r>
+        <w:rPr>
+          <w:rFonts w:ascii="Times New Roman" w:hAnsi="Times New Roman" w:cs="Times New Roman"/>
+          <w:b/>
+          <w:bCs/>
+          <w:sz w:val="24"/>
+          <w:szCs w:val="24"/>
+        </w:rPr>
+        <w:t>Save Data:</w:t>
+      </w:r>
+      <w:r>
+        <w:rPr>
+          <w:rFonts w:ascii="Times New Roman" w:hAnsi="Times New Roman" w:cs="Times New Roman"/>
+          <w:sz w:val="24"/>
+          <w:szCs w:val="24"/>
+        </w:rPr>
+        <w:t xml:space="preserve"> If the </w:t>
+      </w:r>
+      <w:proofErr w:type="spellStart"/>
+      <w:r>
+        <w:rPr>
+          <w:rFonts w:ascii="Times New Roman" w:hAnsi="Times New Roman" w:cs="Times New Roman"/>
+          <w:sz w:val="24"/>
+          <w:szCs w:val="24"/>
+        </w:rPr>
+        <w:t>track_id</w:t>
+      </w:r>
+      <w:proofErr w:type="spellEnd"/>
+      <w:r>
+        <w:rPr>
+          <w:rFonts w:ascii="Times New Roman" w:hAnsi="Times New Roman" w:cs="Times New Roman"/>
+          <w:sz w:val="24"/>
+          <w:szCs w:val="24"/>
+        </w:rPr>
+        <w:t xml:space="preserve"> is new and OCR text is not empty:</w:t>
+      </w:r>
+    </w:p>
+    <w:p>
+      <w:pPr>
+        <w:pStyle w:val="ListParagraph"/>
+        <w:numPr>
+          <w:ilvl w:val="2"/>
+          <w:numId w:val="7"/>
+        </w:numPr>
+        <w:spacing w:line="360" w:lineRule="auto"/>
+        <w:rPr>
+          <w:rFonts w:ascii="Times New Roman" w:hAnsi="Times New Roman" w:cs="Times New Roman"/>
+          <w:sz w:val="24"/>
+          <w:szCs w:val="24"/>
+        </w:rPr>
+      </w:pPr>
+      <w:r>
+        <w:rPr>
+          <w:rFonts w:ascii="Times New Roman" w:hAnsi="Times New Roman" w:cs="Times New Roman"/>
+          <w:sz w:val="24"/>
+          <w:szCs w:val="24"/>
+        </w:rPr>
+        <w:t>Logs details in the SQLite database.</w:t>
+      </w:r>
+    </w:p>
+    <w:p>
+      <w:pPr>
+        <w:pStyle w:val="ListParagraph"/>
+        <w:numPr>
+          <w:ilvl w:val="2"/>
+          <w:numId w:val="7"/>
+        </w:numPr>
+        <w:spacing w:line="360" w:lineRule="auto"/>
+        <w:rPr>
+          <w:rFonts w:ascii="Times New Roman" w:hAnsi="Times New Roman" w:cs="Times New Roman"/>
+          <w:sz w:val="24"/>
+          <w:szCs w:val="24"/>
+        </w:rPr>
+      </w:pPr>
+      <w:r>
+        <w:rPr>
+          <w:rFonts w:ascii="Times New Roman" w:hAnsi="Times New Roman" w:cs="Times New Roman"/>
+          <w:sz w:val="24"/>
+          <w:szCs w:val="24"/>
+        </w:rPr>
+        <w:t>Sends data to a remote server via POST.</w:t>
+      </w:r>
+    </w:p>
+    <w:p>
+      <w:pPr>
+        <w:pStyle w:val="ListParagraph"/>
+        <w:numPr>
+          <w:ilvl w:val="1"/>
+          <w:numId w:val="7"/>
+        </w:numPr>
+        <w:spacing w:line="360" w:lineRule="auto"/>
+        <w:rPr>
+          <w:rFonts w:ascii="Times New Roman" w:hAnsi="Times New Roman" w:cs="Times New Roman"/>
+          <w:sz w:val="24"/>
+          <w:szCs w:val="24"/>
+        </w:rPr>
+      </w:pPr>
+      <w:r>
+        <w:rPr>
+          <w:rFonts w:ascii="Times New Roman" w:hAnsi="Times New Roman" w:cs="Times New Roman"/>
+          <w:sz w:val="24"/>
+          <w:szCs w:val="24"/>
+        </w:rPr>
+        <w:lastRenderedPageBreak/>
+        <w:t>Frame Display: Annotates the frame with tracking data and OCR results.</w:t>
+      </w:r>
+    </w:p>
+    <w:p>
+      <w:pPr>
+        <w:pStyle w:val="ListParagraph"/>
+        <w:numPr>
+          <w:ilvl w:val="0"/>
+          <w:numId w:val="7"/>
+        </w:numPr>
+        <w:spacing w:line="360" w:lineRule="auto"/>
+        <w:rPr>
+          <w:rFonts w:ascii="Times New Roman" w:hAnsi="Times New Roman" w:cs="Times New Roman"/>
+          <w:sz w:val="24"/>
+          <w:szCs w:val="24"/>
+        </w:rPr>
+      </w:pPr>
+      <w:r>
+        <w:rPr>
+          <w:rFonts w:ascii="Times New Roman" w:hAnsi="Times New Roman" w:cs="Times New Roman"/>
+          <w:b/>
+          <w:bCs/>
+          <w:sz w:val="24"/>
+          <w:szCs w:val="24"/>
+        </w:rPr>
+        <w:t>Returns:</w:t>
+      </w:r>
+      <w:r>
+        <w:rPr>
+          <w:rFonts w:ascii="Times New Roman" w:hAnsi="Times New Roman" w:cs="Times New Roman"/>
+          <w:sz w:val="24"/>
+          <w:szCs w:val="24"/>
+        </w:rPr>
+        <w:t xml:space="preserve"> The annotated frame.</w:t>
+      </w:r>
+    </w:p>
+    <w:p>
+      <w:pPr>
+        <w:pStyle w:val="ListParagraph"/>
+        <w:spacing w:line="360" w:lineRule="auto"/>
+        <w:rPr>
+          <w:rFonts w:ascii="Times New Roman" w:hAnsi="Times New Roman" w:cs="Times New Roman"/>
+          <w:sz w:val="24"/>
+          <w:szCs w:val="24"/>
+        </w:rPr>
+      </w:pPr>
+      <w:r>
+        <w:rPr>
+          <w:rFonts w:ascii="Times New Roman" w:hAnsi="Times New Roman" w:cs="Times New Roman"/>
+          <w:sz w:val="24"/>
+          <w:szCs w:val="24"/>
+        </w:rPr>
+        <w:pict w14:anchorId="0C3D5FBD">
+          <v:rect id="_x0000_i1065" style="width:0;height:1.5pt" o:hralign="center" o:hrstd="t" o:hr="t" fillcolor="#a0a0a0" stroked="f"/>
+        </w:pict>
+      </w:r>
+    </w:p>
+    <w:p>
+      <w:pPr>
+        <w:pStyle w:val="ListParagraph"/>
+        <w:spacing w:line="360" w:lineRule="auto"/>
+        <w:ind w:firstLine="720"/>
+        <w:rPr>
+          <w:rFonts w:ascii="Times New Roman" w:hAnsi="Times New Roman" w:cs="Times New Roman"/>
+          <w:b/>
+          <w:bCs/>
+          <w:sz w:val="24"/>
+          <w:szCs w:val="24"/>
+        </w:rPr>
+      </w:pPr>
+      <w:r>
+        <w:rPr>
+          <w:rFonts w:ascii="Times New Roman" w:hAnsi="Times New Roman" w:cs="Times New Roman"/>
+          <w:b/>
+          <w:bCs/>
+          <w:sz w:val="24"/>
+          <w:szCs w:val="24"/>
+        </w:rPr>
+        <w:t>6. Main Script Logic</w:t>
+      </w:r>
+    </w:p>
+    <w:p>
+      <w:pPr>
+        <w:pStyle w:val="ListParagraph"/>
+        <w:numPr>
+          <w:ilvl w:val="0"/>
+          <w:numId w:val="8"/>
+        </w:numPr>
+        <w:spacing w:line="360" w:lineRule="auto"/>
+        <w:rPr>
+          <w:rFonts w:ascii="Times New Roman" w:hAnsi="Times New Roman" w:cs="Times New Roman"/>
+          <w:b/>
+          <w:bCs/>
+          <w:sz w:val="24"/>
+          <w:szCs w:val="24"/>
+        </w:rPr>
+      </w:pPr>
+      <w:r>
+        <w:rPr>
+          <w:rFonts w:ascii="Times New Roman" w:hAnsi="Times New Roman" w:cs="Times New Roman"/>
+          <w:b/>
+          <w:bCs/>
+          <w:sz w:val="24"/>
+          <w:szCs w:val="24"/>
+        </w:rPr>
+        <w:t>Video Capture Initialization:</w:t>
+      </w:r>
+    </w:p>
+    <w:p>
+      <w:pPr>
+        <w:pStyle w:val="ListParagraph"/>
+        <w:numPr>
+          <w:ilvl w:val="1"/>
+          <w:numId w:val="8"/>
+        </w:numPr>
+        <w:spacing w:line="360" w:lineRule="auto"/>
+        <w:rPr>
+          <w:rFonts w:ascii="Times New Roman" w:hAnsi="Times New Roman" w:cs="Times New Roman"/>
+          <w:sz w:val="24"/>
+          <w:szCs w:val="24"/>
+        </w:rPr>
+      </w:pPr>
+      <w:r>
+        <w:rPr>
+          <w:rFonts w:ascii="Times New Roman" w:hAnsi="Times New Roman" w:cs="Times New Roman"/>
+          <w:sz w:val="24"/>
+          <w:szCs w:val="24"/>
+        </w:rPr>
+        <w:t>Reads the video file passed as a command-line argument.</w:t>
+      </w:r>
+    </w:p>
+    <w:p>
+      <w:pPr>
+        <w:pStyle w:val="ListParagraph"/>
+        <w:numPr>
+          <w:ilvl w:val="1"/>
+          <w:numId w:val="8"/>
+        </w:numPr>
+        <w:spacing w:line="360" w:lineRule="auto"/>
+        <w:rPr>
+          <w:rFonts w:ascii="Times New Roman" w:hAnsi="Times New Roman" w:cs="Times New Roman"/>
+          <w:sz w:val="24"/>
+          <w:szCs w:val="24"/>
+        </w:rPr>
+      </w:pPr>
+      <w:r>
+        <w:rPr>
+          <w:rFonts w:ascii="Times New Roman" w:hAnsi="Times New Roman" w:cs="Times New Roman"/>
+          <w:sz w:val="24"/>
+          <w:szCs w:val="24"/>
+        </w:rPr>
+        <w:t>Checks if the video file can be opened.</w:t>
+      </w:r>
+    </w:p>
+    <w:p>
+      <w:pPr>
+        <w:pStyle w:val="ListParagraph"/>
+        <w:numPr>
+          <w:ilvl w:val="0"/>
+          <w:numId w:val="8"/>
+        </w:numPr>
+        <w:spacing w:line="360" w:lineRule="auto"/>
+        <w:rPr>
+          <w:rFonts w:ascii="Times New Roman" w:hAnsi="Times New Roman" w:cs="Times New Roman"/>
+          <w:b/>
+          <w:bCs/>
+          <w:sz w:val="24"/>
+          <w:szCs w:val="24"/>
+        </w:rPr>
+      </w:pPr>
+      <w:r>
+        <w:rPr>
+          <w:rFonts w:ascii="Times New Roman" w:hAnsi="Times New Roman" w:cs="Times New Roman"/>
+          <w:b/>
+          <w:bCs/>
+          <w:sz w:val="24"/>
+          <w:szCs w:val="24"/>
+        </w:rPr>
+        <w:t>Object Detection and Tracking:</w:t>
+      </w:r>
+    </w:p>
+    <w:p>
+      <w:pPr>
+        <w:pStyle w:val="ListParagraph"/>
+        <w:numPr>
+          <w:ilvl w:val="1"/>
+          <w:numId w:val="8"/>
+        </w:numPr>
+        <w:spacing w:line="360" w:lineRule="auto"/>
+        <w:rPr>
+          <w:rFonts w:ascii="Times New Roman" w:hAnsi="Times New Roman" w:cs="Times New Roman"/>
+          <w:sz w:val="24"/>
+          <w:szCs w:val="24"/>
+        </w:rPr>
+      </w:pPr>
+      <w:r>
+        <w:rPr>
+          <w:rFonts w:ascii="Times New Roman" w:hAnsi="Times New Roman" w:cs="Times New Roman"/>
+          <w:sz w:val="24"/>
+          <w:szCs w:val="24"/>
+        </w:rPr>
+        <w:t xml:space="preserve">Initializes the </w:t>
+      </w:r>
+      <w:proofErr w:type="spellStart"/>
+      <w:r>
+        <w:rPr>
+          <w:rFonts w:ascii="Times New Roman" w:hAnsi="Times New Roman" w:cs="Times New Roman"/>
+          <w:sz w:val="24"/>
+          <w:szCs w:val="24"/>
+        </w:rPr>
+        <w:t>DetectPLate</w:t>
+      </w:r>
+      <w:proofErr w:type="spellEnd"/>
+      <w:r>
+        <w:rPr>
+          <w:rFonts w:ascii="Times New Roman" w:hAnsi="Times New Roman" w:cs="Times New Roman"/>
+          <w:sz w:val="24"/>
+          <w:szCs w:val="24"/>
+        </w:rPr>
+        <w:t xml:space="preserve"> object with a specified YOLO model (best_20.pt).</w:t>
+      </w:r>
+    </w:p>
+    <w:p>
+      <w:pPr>
+        <w:pStyle w:val="ListParagraph"/>
+        <w:numPr>
+          <w:ilvl w:val="1"/>
+          <w:numId w:val="8"/>
+        </w:numPr>
+        <w:spacing w:line="360" w:lineRule="auto"/>
+        <w:rPr>
+          <w:rFonts w:ascii="Times New Roman" w:hAnsi="Times New Roman" w:cs="Times New Roman"/>
+          <w:sz w:val="24"/>
+          <w:szCs w:val="24"/>
+        </w:rPr>
+      </w:pPr>
+      <w:r>
+        <w:rPr>
+          <w:rFonts w:ascii="Times New Roman" w:hAnsi="Times New Roman" w:cs="Times New Roman"/>
+          <w:sz w:val="24"/>
+          <w:szCs w:val="24"/>
+        </w:rPr>
+        <w:t>Processes every third frame of the video to optimize performance.</w:t>
+      </w:r>
+    </w:p>
+    <w:p>
+      <w:pPr>
+        <w:pStyle w:val="ListParagraph"/>
+        <w:numPr>
+          <w:ilvl w:val="1"/>
+          <w:numId w:val="8"/>
+        </w:numPr>
+        <w:spacing w:line="360" w:lineRule="auto"/>
+        <w:rPr>
+          <w:rFonts w:ascii="Times New Roman" w:hAnsi="Times New Roman" w:cs="Times New Roman"/>
+          <w:sz w:val="24"/>
+          <w:szCs w:val="24"/>
+        </w:rPr>
+      </w:pPr>
+      <w:r>
+        <w:rPr>
+          <w:rFonts w:ascii="Times New Roman" w:hAnsi="Times New Roman" w:cs="Times New Roman"/>
+          <w:sz w:val="24"/>
+          <w:szCs w:val="24"/>
+        </w:rPr>
+        <w:t xml:space="preserve">Passes each frame to </w:t>
+      </w:r>
+      <w:proofErr w:type="spellStart"/>
+      <w:r>
+        <w:rPr>
+          <w:rFonts w:ascii="Times New Roman" w:hAnsi="Times New Roman" w:cs="Times New Roman"/>
+          <w:sz w:val="24"/>
+          <w:szCs w:val="24"/>
+        </w:rPr>
+        <w:t>perform_detection</w:t>
+      </w:r>
+      <w:proofErr w:type="spellEnd"/>
+      <w:r>
+        <w:rPr>
+          <w:rFonts w:ascii="Times New Roman" w:hAnsi="Times New Roman" w:cs="Times New Roman"/>
+          <w:sz w:val="24"/>
+          <w:szCs w:val="24"/>
+        </w:rPr>
+        <w:t xml:space="preserve"> for object tracking, OCR, and annotation.</w:t>
+      </w:r>
+    </w:p>
+    <w:p>
+      <w:pPr>
+        <w:pStyle w:val="ListParagraph"/>
+        <w:numPr>
+          <w:ilvl w:val="0"/>
+          <w:numId w:val="8"/>
+        </w:numPr>
+        <w:spacing w:line="360" w:lineRule="auto"/>
+        <w:rPr>
+          <w:rFonts w:ascii="Times New Roman" w:hAnsi="Times New Roman" w:cs="Times New Roman"/>
+          <w:b/>
+          <w:bCs/>
+          <w:sz w:val="24"/>
+          <w:szCs w:val="24"/>
+        </w:rPr>
+      </w:pPr>
+      <w:r>
+        <w:rPr>
+          <w:rFonts w:ascii="Times New Roman" w:hAnsi="Times New Roman" w:cs="Times New Roman"/>
+          <w:b/>
+          <w:bCs/>
+          <w:sz w:val="24"/>
+          <w:szCs w:val="24"/>
+        </w:rPr>
+        <w:t>Display Results:</w:t>
+      </w:r>
+    </w:p>
+    <w:p>
+      <w:pPr>
+        <w:pStyle w:val="ListParagraph"/>
+        <w:numPr>
+          <w:ilvl w:val="1"/>
+          <w:numId w:val="8"/>
+        </w:numPr>
+        <w:spacing w:line="360" w:lineRule="auto"/>
+        <w:rPr>
+          <w:rFonts w:ascii="Times New Roman" w:hAnsi="Times New Roman" w:cs="Times New Roman"/>
+          <w:sz w:val="24"/>
+          <w:szCs w:val="24"/>
+        </w:rPr>
+      </w:pPr>
+      <w:r>
+        <w:rPr>
+          <w:rFonts w:ascii="Times New Roman" w:hAnsi="Times New Roman" w:cs="Times New Roman"/>
+          <w:sz w:val="24"/>
+          <w:szCs w:val="24"/>
+        </w:rPr>
+        <w:t>Shows the processed frames in a window.</w:t>
+      </w:r>
+    </w:p>
+    <w:p>
+      <w:pPr>
+        <w:pStyle w:val="ListParagraph"/>
+        <w:numPr>
+          <w:ilvl w:val="1"/>
+          <w:numId w:val="8"/>
+        </w:numPr>
+        <w:spacing w:line="360" w:lineRule="auto"/>
+        <w:rPr>
+          <w:rFonts w:ascii="Times New Roman" w:hAnsi="Times New Roman" w:cs="Times New Roman"/>
+          <w:sz w:val="24"/>
+          <w:szCs w:val="24"/>
+        </w:rPr>
+      </w:pPr>
+      <w:r>
+        <w:rPr>
+          <w:rFonts w:ascii="Times New Roman" w:hAnsi="Times New Roman" w:cs="Times New Roman"/>
+          <w:sz w:val="24"/>
+          <w:szCs w:val="24"/>
+        </w:rPr>
+        <w:t>Allows the user to quit by pressing q.</w:t>
+      </w:r>
+    </w:p>
+    <w:p>
+      <w:pPr>
+        <w:pStyle w:val="ListParagraph"/>
+        <w:numPr>
+          <w:ilvl w:val="0"/>
+          <w:numId w:val="8"/>
+        </w:numPr>
+        <w:spacing w:line="360" w:lineRule="auto"/>
+        <w:rPr>
+          <w:rFonts w:ascii="Times New Roman" w:hAnsi="Times New Roman" w:cs="Times New Roman"/>
+          <w:b/>
+          <w:bCs/>
+          <w:sz w:val="24"/>
+          <w:szCs w:val="24"/>
+        </w:rPr>
+      </w:pPr>
+      <w:r>
+        <w:rPr>
+          <w:rFonts w:ascii="Times New Roman" w:hAnsi="Times New Roman" w:cs="Times New Roman"/>
+          <w:b/>
+          <w:bCs/>
+          <w:sz w:val="24"/>
+          <w:szCs w:val="24"/>
+        </w:rPr>
+        <w:t>Cleanup:</w:t>
+      </w:r>
+    </w:p>
+    <w:p>
+      <w:pPr>
+        <w:pStyle w:val="ListParagraph"/>
+        <w:numPr>
+          <w:ilvl w:val="1"/>
+          <w:numId w:val="8"/>
+        </w:numPr>
+        <w:spacing w:line="360" w:lineRule="auto"/>
+        <w:rPr>
+          <w:rFonts w:ascii="Times New Roman" w:hAnsi="Times New Roman" w:cs="Times New Roman"/>
+          <w:sz w:val="24"/>
+          <w:szCs w:val="24"/>
+        </w:rPr>
+      </w:pPr>
+      <w:r>
+        <w:rPr>
+          <w:rFonts w:ascii="Times New Roman" w:hAnsi="Times New Roman" w:cs="Times New Roman"/>
+          <w:sz w:val="24"/>
+          <w:szCs w:val="24"/>
+        </w:rPr>
+        <w:t>Releases the video capture object and closes the display window.</w:t>
+      </w:r>
+    </w:p>
+    <w:p>
+      <w:pPr>
+        <w:pStyle w:val="ListParagraph"/>
+        <w:spacing w:line="360" w:lineRule="auto"/>
+        <w:rPr>
+          <w:rFonts w:ascii="Times New Roman" w:hAnsi="Times New Roman" w:cs="Times New Roman"/>
+          <w:sz w:val="24"/>
+          <w:szCs w:val="24"/>
+        </w:rPr>
+      </w:pPr>
+      <w:r>
+        <w:rPr>
+          <w:rFonts w:ascii="Times New Roman" w:hAnsi="Times New Roman" w:cs="Times New Roman"/>
+          <w:sz w:val="24"/>
+          <w:szCs w:val="24"/>
+        </w:rPr>
+        <w:pict w14:anchorId="298E8D55">
+          <v:rect id="_x0000_i1066" style="width:0;height:1.5pt" o:hralign="center" o:hrstd="t" o:hr="t" fillcolor="#a0a0a0" stroked="f"/>
+        </w:pict>
+      </w:r>
+    </w:p>
+    <w:p>
+      <w:pPr>
+        <w:pStyle w:val="ListParagraph"/>
+        <w:spacing w:line="360" w:lineRule="auto"/>
+        <w:ind w:firstLine="720"/>
+        <w:rPr>
+          <w:rFonts w:ascii="Times New Roman" w:hAnsi="Times New Roman" w:cs="Times New Roman"/>
+          <w:b/>
+          <w:bCs/>
+          <w:sz w:val="24"/>
+          <w:szCs w:val="24"/>
+        </w:rPr>
+      </w:pPr>
+      <w:r>
+        <w:rPr>
+          <w:rFonts w:ascii="Times New Roman" w:hAnsi="Times New Roman" w:cs="Times New Roman"/>
+          <w:b/>
+          <w:bCs/>
+          <w:sz w:val="24"/>
+          <w:szCs w:val="24"/>
+        </w:rPr>
+        <w:t>7. Argument Parsing</w:t>
+      </w:r>
+    </w:p>
+    <w:p>
+      <w:pPr>
+        <w:pStyle w:val="ListParagraph"/>
+        <w:numPr>
+          <w:ilvl w:val="0"/>
+          <w:numId w:val="9"/>
+        </w:numPr>
+        <w:spacing w:line="360" w:lineRule="auto"/>
+        <w:rPr>
+          <w:rFonts w:ascii="Times New Roman" w:hAnsi="Times New Roman" w:cs="Times New Roman"/>
+          <w:sz w:val="24"/>
+          <w:szCs w:val="24"/>
+        </w:rPr>
+      </w:pPr>
+      <w:r>
+        <w:rPr>
+          <w:rFonts w:ascii="Times New Roman" w:hAnsi="Times New Roman" w:cs="Times New Roman"/>
+          <w:sz w:val="24"/>
+          <w:szCs w:val="24"/>
+        </w:rPr>
+        <w:t>Purpose: Allows the user to specify the path to the video file as a command-line argument.</w:t>
       </w:r>
     </w:p>
     <w:sectPr>
@@ -377,6 +2395,304 @@
 <file path=word/numbering.xml><?xml version="1.0" encoding="utf-8"?>
 <w:numbering xmlns:wpc="http://schemas.microsoft.com/office/word/2010/wordprocessingCanvas" xmlns:cx="http://schemas.microsoft.com/office/drawing/2014/chartex" xmlns:cx1="http://schemas.microsoft.com/office/drawing/2015/9/8/chartex" xmlns:cx2="http://schemas.microsoft.com/office/drawing/2015/10/21/chartex" xmlns:cx3="http://schemas.microsoft.com/office/drawing/2016/5/9/chartex" xmlns:cx4="http://schemas.microsoft.com/office/drawing/2016/5/10/chartex" xmlns:cx5="http://schemas.microsoft.com/office/drawing/2016/5/11/chartex" xmlns:cx6="http://schemas.microsoft.com/office/drawing/2016/5/12/chartex" xmlns:cx7="http://schemas.microsoft.com/office/drawing/2016/5/13/chartex" xmlns:cx8="http://schemas.microsoft.com/office/drawing/2016/5/14/chartex" xmlns:mc="http://schemas.openxmlformats.org/markup-compatibility/2006" xmlns:aink="http://schemas.microsoft.com/office/drawing/2016/ink" xmlns:am3d="http://schemas.microsoft.com/office/drawing/2017/model3d" xmlns:o="urn:schemas-microsoft-com:office:office" xmlns:oel="http://schemas.microsoft.com/office/2019/extlst" xmlns:r="http://schemas.openxmlformats.org/officeDocument/2006/relationships" xmlns:m="http://schemas.openxmlformats.org/officeDocument/2006/math" xmlns:v="urn:schemas-microsoft-com:vml" xmlns:wp14="http://schemas.microsoft.com/office/word/2010/wordprocessingDrawing" xmlns:wp="http://schemas.openxmlformats.org/drawingml/2006/wordprocessingDrawing" xmlns:w10="urn:schemas-microsoft-com:office:word" xmlns:w="http://schemas.openxmlformats.org/wordprocessingml/2006/main" xmlns:w14="http://schemas.microsoft.com/office/word/2010/wordml" xmlns:w15="http://schemas.microsoft.com/office/word/2012/wordml" xmlns:w16cex="http://schemas.microsoft.com/office/word/2018/wordml/cex" xmlns:w16cid="http://schemas.microsoft.com/office/word/2016/wordml/cid" xmlns:w16="http://schemas.microsoft.com/office/word/2018/wordml" xmlns:w16du="http://schemas.microsoft.com/office/word/2023/wordml/word16du" xmlns:w16sdtdh="http://schemas.microsoft.com/office/word/2020/wordml/sdtdatahash" xmlns:w16sdtfl="http://schemas.microsoft.com/office/word/2024/wordml/sdtformatlock" xmlns:w16se="http://schemas.microsoft.com/office/word/2015/wordml/symex" xmlns:wpg="http://schemas.microsoft.com/office/word/2010/wordprocessingGroup" xmlns:wpi="http://schemas.microsoft.com/office/word/2010/wordprocessingInk" xmlns:wne="http://schemas.microsoft.com/office/word/2006/wordml" xmlns:wps="http://schemas.microsoft.com/office/word/2010/wordprocessingShape" mc:Ignorable="w14 w15 w16se w16cid w16 w16cex w16sdtdh w16sdtfl w16du wp14">
   <w:abstractNum w:abstractNumId="0" w15:restartNumberingAfterBreak="0">
+    <w:nsid w:val="1EE021A3"/>
+    <w:multiLevelType w:val="multilevel"/>
+    <w:tmpl w:val="5FC47BA0"/>
+    <w:lvl w:ilvl="0">
+      <w:start w:val="1"/>
+      <w:numFmt w:val="bullet"/>
+      <w:lvlText w:val=""/>
+      <w:lvlJc w:val="left"/>
+      <w:pPr>
+        <w:tabs>
+          <w:tab w:val="num" w:pos="1800"/>
+        </w:tabs>
+        <w:ind w:left="1800" w:hanging="360"/>
+      </w:pPr>
+      <w:rPr>
+        <w:rFonts w:ascii="Symbol" w:hAnsi="Symbol" w:hint="default"/>
+        <w:sz w:val="20"/>
+      </w:rPr>
+    </w:lvl>
+    <w:lvl w:ilvl="1">
+      <w:start w:val="1"/>
+      <w:numFmt w:val="bullet"/>
+      <w:lvlText w:val="o"/>
+      <w:lvlJc w:val="left"/>
+      <w:pPr>
+        <w:tabs>
+          <w:tab w:val="num" w:pos="2520"/>
+        </w:tabs>
+        <w:ind w:left="2520" w:hanging="360"/>
+      </w:pPr>
+      <w:rPr>
+        <w:rFonts w:ascii="Courier New" w:hAnsi="Courier New" w:hint="default"/>
+        <w:sz w:val="20"/>
+      </w:rPr>
+    </w:lvl>
+    <w:lvl w:ilvl="2" w:tentative="1">
+      <w:start w:val="1"/>
+      <w:numFmt w:val="bullet"/>
+      <w:lvlText w:val=""/>
+      <w:lvlJc w:val="left"/>
+      <w:pPr>
+        <w:tabs>
+          <w:tab w:val="num" w:pos="3240"/>
+        </w:tabs>
+        <w:ind w:left="3240" w:hanging="360"/>
+      </w:pPr>
+      <w:rPr>
+        <w:rFonts w:ascii="Wingdings" w:hAnsi="Wingdings" w:hint="default"/>
+        <w:sz w:val="20"/>
+      </w:rPr>
+    </w:lvl>
+    <w:lvl w:ilvl="3" w:tentative="1">
+      <w:start w:val="1"/>
+      <w:numFmt w:val="bullet"/>
+      <w:lvlText w:val=""/>
+      <w:lvlJc w:val="left"/>
+      <w:pPr>
+        <w:tabs>
+          <w:tab w:val="num" w:pos="3960"/>
+        </w:tabs>
+        <w:ind w:left="3960" w:hanging="360"/>
+      </w:pPr>
+      <w:rPr>
+        <w:rFonts w:ascii="Wingdings" w:hAnsi="Wingdings" w:hint="default"/>
+        <w:sz w:val="20"/>
+      </w:rPr>
+    </w:lvl>
+    <w:lvl w:ilvl="4" w:tentative="1">
+      <w:start w:val="1"/>
+      <w:numFmt w:val="bullet"/>
+      <w:lvlText w:val=""/>
+      <w:lvlJc w:val="left"/>
+      <w:pPr>
+        <w:tabs>
+          <w:tab w:val="num" w:pos="4680"/>
+        </w:tabs>
+        <w:ind w:left="4680" w:hanging="360"/>
+      </w:pPr>
+      <w:rPr>
+        <w:rFonts w:ascii="Wingdings" w:hAnsi="Wingdings" w:hint="default"/>
+        <w:sz w:val="20"/>
+      </w:rPr>
+    </w:lvl>
+    <w:lvl w:ilvl="5" w:tentative="1">
+      <w:start w:val="1"/>
+      <w:numFmt w:val="bullet"/>
+      <w:lvlText w:val=""/>
+      <w:lvlJc w:val="left"/>
+      <w:pPr>
+        <w:tabs>
+          <w:tab w:val="num" w:pos="5400"/>
+        </w:tabs>
+        <w:ind w:left="5400" w:hanging="360"/>
+      </w:pPr>
+      <w:rPr>
+        <w:rFonts w:ascii="Wingdings" w:hAnsi="Wingdings" w:hint="default"/>
+        <w:sz w:val="20"/>
+      </w:rPr>
+    </w:lvl>
+    <w:lvl w:ilvl="6" w:tentative="1">
+      <w:start w:val="1"/>
+      <w:numFmt w:val="bullet"/>
+      <w:lvlText w:val=""/>
+      <w:lvlJc w:val="left"/>
+      <w:pPr>
+        <w:tabs>
+          <w:tab w:val="num" w:pos="6120"/>
+        </w:tabs>
+        <w:ind w:left="6120" w:hanging="360"/>
+      </w:pPr>
+      <w:rPr>
+        <w:rFonts w:ascii="Wingdings" w:hAnsi="Wingdings" w:hint="default"/>
+        <w:sz w:val="20"/>
+      </w:rPr>
+    </w:lvl>
+    <w:lvl w:ilvl="7" w:tentative="1">
+      <w:start w:val="1"/>
+      <w:numFmt w:val="bullet"/>
+      <w:lvlText w:val=""/>
+      <w:lvlJc w:val="left"/>
+      <w:pPr>
+        <w:tabs>
+          <w:tab w:val="num" w:pos="6840"/>
+        </w:tabs>
+        <w:ind w:left="6840" w:hanging="360"/>
+      </w:pPr>
+      <w:rPr>
+        <w:rFonts w:ascii="Wingdings" w:hAnsi="Wingdings" w:hint="default"/>
+        <w:sz w:val="20"/>
+      </w:rPr>
+    </w:lvl>
+    <w:lvl w:ilvl="8" w:tentative="1">
+      <w:start w:val="1"/>
+      <w:numFmt w:val="bullet"/>
+      <w:lvlText w:val=""/>
+      <w:lvlJc w:val="left"/>
+      <w:pPr>
+        <w:tabs>
+          <w:tab w:val="num" w:pos="7560"/>
+        </w:tabs>
+        <w:ind w:left="7560" w:hanging="360"/>
+      </w:pPr>
+      <w:rPr>
+        <w:rFonts w:ascii="Wingdings" w:hAnsi="Wingdings" w:hint="default"/>
+        <w:sz w:val="20"/>
+      </w:rPr>
+    </w:lvl>
+  </w:abstractNum>
+  <w:abstractNum w:abstractNumId="1" w15:restartNumberingAfterBreak="0">
+    <w:nsid w:val="20383B99"/>
+    <w:multiLevelType w:val="multilevel"/>
+    <w:tmpl w:val="38FEBC88"/>
+    <w:lvl w:ilvl="0">
+      <w:start w:val="1"/>
+      <w:numFmt w:val="bullet"/>
+      <w:lvlText w:val=""/>
+      <w:lvlJc w:val="left"/>
+      <w:pPr>
+        <w:tabs>
+          <w:tab w:val="num" w:pos="1800"/>
+        </w:tabs>
+        <w:ind w:left="1800" w:hanging="360"/>
+      </w:pPr>
+      <w:rPr>
+        <w:rFonts w:ascii="Symbol" w:hAnsi="Symbol" w:hint="default"/>
+        <w:sz w:val="20"/>
+      </w:rPr>
+    </w:lvl>
+    <w:lvl w:ilvl="1" w:tentative="1">
+      <w:start w:val="1"/>
+      <w:numFmt w:val="bullet"/>
+      <w:lvlText w:val="o"/>
+      <w:lvlJc w:val="left"/>
+      <w:pPr>
+        <w:tabs>
+          <w:tab w:val="num" w:pos="2520"/>
+        </w:tabs>
+        <w:ind w:left="2520" w:hanging="360"/>
+      </w:pPr>
+      <w:rPr>
+        <w:rFonts w:ascii="Courier New" w:hAnsi="Courier New" w:hint="default"/>
+        <w:sz w:val="20"/>
+      </w:rPr>
+    </w:lvl>
+    <w:lvl w:ilvl="2" w:tentative="1">
+      <w:start w:val="1"/>
+      <w:numFmt w:val="bullet"/>
+      <w:lvlText w:val=""/>
+      <w:lvlJc w:val="left"/>
+      <w:pPr>
+        <w:tabs>
+          <w:tab w:val="num" w:pos="3240"/>
+        </w:tabs>
+        <w:ind w:left="3240" w:hanging="360"/>
+      </w:pPr>
+      <w:rPr>
+        <w:rFonts w:ascii="Wingdings" w:hAnsi="Wingdings" w:hint="default"/>
+        <w:sz w:val="20"/>
+      </w:rPr>
+    </w:lvl>
+    <w:lvl w:ilvl="3" w:tentative="1">
+      <w:start w:val="1"/>
+      <w:numFmt w:val="bullet"/>
+      <w:lvlText w:val=""/>
+      <w:lvlJc w:val="left"/>
+      <w:pPr>
+        <w:tabs>
+          <w:tab w:val="num" w:pos="3960"/>
+        </w:tabs>
+        <w:ind w:left="3960" w:hanging="360"/>
+      </w:pPr>
+      <w:rPr>
+        <w:rFonts w:ascii="Wingdings" w:hAnsi="Wingdings" w:hint="default"/>
+        <w:sz w:val="20"/>
+      </w:rPr>
+    </w:lvl>
+    <w:lvl w:ilvl="4" w:tentative="1">
+      <w:start w:val="1"/>
+      <w:numFmt w:val="bullet"/>
+      <w:lvlText w:val=""/>
+      <w:lvlJc w:val="left"/>
+      <w:pPr>
+        <w:tabs>
+          <w:tab w:val="num" w:pos="4680"/>
+        </w:tabs>
+        <w:ind w:left="4680" w:hanging="360"/>
+      </w:pPr>
+      <w:rPr>
+        <w:rFonts w:ascii="Wingdings" w:hAnsi="Wingdings" w:hint="default"/>
+        <w:sz w:val="20"/>
+      </w:rPr>
+    </w:lvl>
+    <w:lvl w:ilvl="5" w:tentative="1">
+      <w:start w:val="1"/>
+      <w:numFmt w:val="bullet"/>
+      <w:lvlText w:val=""/>
+      <w:lvlJc w:val="left"/>
+      <w:pPr>
+        <w:tabs>
+          <w:tab w:val="num" w:pos="5400"/>
+        </w:tabs>
+        <w:ind w:left="5400" w:hanging="360"/>
+      </w:pPr>
+      <w:rPr>
+        <w:rFonts w:ascii="Wingdings" w:hAnsi="Wingdings" w:hint="default"/>
+        <w:sz w:val="20"/>
+      </w:rPr>
+    </w:lvl>
+    <w:lvl w:ilvl="6" w:tentative="1">
+      <w:start w:val="1"/>
+      <w:numFmt w:val="bullet"/>
+      <w:lvlText w:val=""/>
+      <w:lvlJc w:val="left"/>
+      <w:pPr>
+        <w:tabs>
+          <w:tab w:val="num" w:pos="6120"/>
+        </w:tabs>
+        <w:ind w:left="6120" w:hanging="360"/>
+      </w:pPr>
+      <w:rPr>
+        <w:rFonts w:ascii="Wingdings" w:hAnsi="Wingdings" w:hint="default"/>
+        <w:sz w:val="20"/>
+      </w:rPr>
+    </w:lvl>
+    <w:lvl w:ilvl="7" w:tentative="1">
+      <w:start w:val="1"/>
+      <w:numFmt w:val="bullet"/>
+      <w:lvlText w:val=""/>
+      <w:lvlJc w:val="left"/>
+      <w:pPr>
+        <w:tabs>
+          <w:tab w:val="num" w:pos="6840"/>
+        </w:tabs>
+        <w:ind w:left="6840" w:hanging="360"/>
+      </w:pPr>
+      <w:rPr>
+        <w:rFonts w:ascii="Wingdings" w:hAnsi="Wingdings" w:hint="default"/>
+        <w:sz w:val="20"/>
+      </w:rPr>
+    </w:lvl>
+    <w:lvl w:ilvl="8" w:tentative="1">
+      <w:start w:val="1"/>
+      <w:numFmt w:val="bullet"/>
+      <w:lvlText w:val=""/>
+      <w:lvlJc w:val="left"/>
+      <w:pPr>
+        <w:tabs>
+          <w:tab w:val="num" w:pos="7560"/>
+        </w:tabs>
+        <w:ind w:left="7560" w:hanging="360"/>
+      </w:pPr>
+      <w:rPr>
+        <w:rFonts w:ascii="Wingdings" w:hAnsi="Wingdings" w:hint="default"/>
+        <w:sz w:val="20"/>
+      </w:rPr>
+    </w:lvl>
+  </w:abstractNum>
+  <w:abstractNum w:abstractNumId="2" w15:restartNumberingAfterBreak="0">
     <w:nsid w:val="38334003"/>
     <w:multiLevelType w:val="hybridMultilevel"/>
     <w:tmpl w:val="0A42DF1C"/>
@@ -465,7 +2781,422 @@
       </w:pPr>
     </w:lvl>
   </w:abstractNum>
-  <w:abstractNum w:abstractNumId="1" w15:restartNumberingAfterBreak="0">
+  <w:abstractNum w:abstractNumId="3" w15:restartNumberingAfterBreak="0">
+    <w:nsid w:val="3C8321BB"/>
+    <w:multiLevelType w:val="multilevel"/>
+    <w:tmpl w:val="75F6CD42"/>
+    <w:lvl w:ilvl="0">
+      <w:start w:val="1"/>
+      <w:numFmt w:val="bullet"/>
+      <w:lvlText w:val=""/>
+      <w:lvlJc w:val="left"/>
+      <w:pPr>
+        <w:tabs>
+          <w:tab w:val="num" w:pos="1800"/>
+        </w:tabs>
+        <w:ind w:left="1800" w:hanging="360"/>
+      </w:pPr>
+      <w:rPr>
+        <w:rFonts w:ascii="Symbol" w:hAnsi="Symbol" w:hint="default"/>
+        <w:sz w:val="20"/>
+      </w:rPr>
+    </w:lvl>
+    <w:lvl w:ilvl="1">
+      <w:start w:val="1"/>
+      <w:numFmt w:val="bullet"/>
+      <w:lvlText w:val="o"/>
+      <w:lvlJc w:val="left"/>
+      <w:pPr>
+        <w:tabs>
+          <w:tab w:val="num" w:pos="2520"/>
+        </w:tabs>
+        <w:ind w:left="2520" w:hanging="360"/>
+      </w:pPr>
+      <w:rPr>
+        <w:rFonts w:ascii="Courier New" w:hAnsi="Courier New" w:hint="default"/>
+        <w:sz w:val="20"/>
+      </w:rPr>
+    </w:lvl>
+    <w:lvl w:ilvl="2" w:tentative="1">
+      <w:start w:val="1"/>
+      <w:numFmt w:val="bullet"/>
+      <w:lvlText w:val=""/>
+      <w:lvlJc w:val="left"/>
+      <w:pPr>
+        <w:tabs>
+          <w:tab w:val="num" w:pos="3240"/>
+        </w:tabs>
+        <w:ind w:left="3240" w:hanging="360"/>
+      </w:pPr>
+      <w:rPr>
+        <w:rFonts w:ascii="Wingdings" w:hAnsi="Wingdings" w:hint="default"/>
+        <w:sz w:val="20"/>
+      </w:rPr>
+    </w:lvl>
+    <w:lvl w:ilvl="3" w:tentative="1">
+      <w:start w:val="1"/>
+      <w:numFmt w:val="bullet"/>
+      <w:lvlText w:val=""/>
+      <w:lvlJc w:val="left"/>
+      <w:pPr>
+        <w:tabs>
+          <w:tab w:val="num" w:pos="3960"/>
+        </w:tabs>
+        <w:ind w:left="3960" w:hanging="360"/>
+      </w:pPr>
+      <w:rPr>
+        <w:rFonts w:ascii="Wingdings" w:hAnsi="Wingdings" w:hint="default"/>
+        <w:sz w:val="20"/>
+      </w:rPr>
+    </w:lvl>
+    <w:lvl w:ilvl="4" w:tentative="1">
+      <w:start w:val="1"/>
+      <w:numFmt w:val="bullet"/>
+      <w:lvlText w:val=""/>
+      <w:lvlJc w:val="left"/>
+      <w:pPr>
+        <w:tabs>
+          <w:tab w:val="num" w:pos="4680"/>
+        </w:tabs>
+        <w:ind w:left="4680" w:hanging="360"/>
+      </w:pPr>
+      <w:rPr>
+        <w:rFonts w:ascii="Wingdings" w:hAnsi="Wingdings" w:hint="default"/>
+        <w:sz w:val="20"/>
+      </w:rPr>
+    </w:lvl>
+    <w:lvl w:ilvl="5" w:tentative="1">
+      <w:start w:val="1"/>
+      <w:numFmt w:val="bullet"/>
+      <w:lvlText w:val=""/>
+      <w:lvlJc w:val="left"/>
+      <w:pPr>
+        <w:tabs>
+          <w:tab w:val="num" w:pos="5400"/>
+        </w:tabs>
+        <w:ind w:left="5400" w:hanging="360"/>
+      </w:pPr>
+      <w:rPr>
+        <w:rFonts w:ascii="Wingdings" w:hAnsi="Wingdings" w:hint="default"/>
+        <w:sz w:val="20"/>
+      </w:rPr>
+    </w:lvl>
+    <w:lvl w:ilvl="6" w:tentative="1">
+      <w:start w:val="1"/>
+      <w:numFmt w:val="bullet"/>
+      <w:lvlText w:val=""/>
+      <w:lvlJc w:val="left"/>
+      <w:pPr>
+        <w:tabs>
+          <w:tab w:val="num" w:pos="6120"/>
+        </w:tabs>
+        <w:ind w:left="6120" w:hanging="360"/>
+      </w:pPr>
+      <w:rPr>
+        <w:rFonts w:ascii="Wingdings" w:hAnsi="Wingdings" w:hint="default"/>
+        <w:sz w:val="20"/>
+      </w:rPr>
+    </w:lvl>
+    <w:lvl w:ilvl="7" w:tentative="1">
+      <w:start w:val="1"/>
+      <w:numFmt w:val="bullet"/>
+      <w:lvlText w:val=""/>
+      <w:lvlJc w:val="left"/>
+      <w:pPr>
+        <w:tabs>
+          <w:tab w:val="num" w:pos="6840"/>
+        </w:tabs>
+        <w:ind w:left="6840" w:hanging="360"/>
+      </w:pPr>
+      <w:rPr>
+        <w:rFonts w:ascii="Wingdings" w:hAnsi="Wingdings" w:hint="default"/>
+        <w:sz w:val="20"/>
+      </w:rPr>
+    </w:lvl>
+    <w:lvl w:ilvl="8" w:tentative="1">
+      <w:start w:val="1"/>
+      <w:numFmt w:val="bullet"/>
+      <w:lvlText w:val=""/>
+      <w:lvlJc w:val="left"/>
+      <w:pPr>
+        <w:tabs>
+          <w:tab w:val="num" w:pos="7560"/>
+        </w:tabs>
+        <w:ind w:left="7560" w:hanging="360"/>
+      </w:pPr>
+      <w:rPr>
+        <w:rFonts w:ascii="Wingdings" w:hAnsi="Wingdings" w:hint="default"/>
+        <w:sz w:val="20"/>
+      </w:rPr>
+    </w:lvl>
+  </w:abstractNum>
+  <w:abstractNum w:abstractNumId="4" w15:restartNumberingAfterBreak="0">
+    <w:nsid w:val="42CF2EAA"/>
+    <w:multiLevelType w:val="multilevel"/>
+    <w:tmpl w:val="BC48C46E"/>
+    <w:lvl w:ilvl="0">
+      <w:start w:val="1"/>
+      <w:numFmt w:val="decimal"/>
+      <w:lvlText w:val="%1."/>
+      <w:lvlJc w:val="left"/>
+      <w:pPr>
+        <w:tabs>
+          <w:tab w:val="num" w:pos="1800"/>
+        </w:tabs>
+        <w:ind w:left="1800" w:hanging="360"/>
+      </w:pPr>
+    </w:lvl>
+    <w:lvl w:ilvl="1">
+      <w:start w:val="1"/>
+      <w:numFmt w:val="bullet"/>
+      <w:lvlText w:val="o"/>
+      <w:lvlJc w:val="left"/>
+      <w:pPr>
+        <w:tabs>
+          <w:tab w:val="num" w:pos="2520"/>
+        </w:tabs>
+        <w:ind w:left="2520" w:hanging="360"/>
+      </w:pPr>
+      <w:rPr>
+        <w:rFonts w:ascii="Courier New" w:hAnsi="Courier New" w:hint="default"/>
+        <w:sz w:val="20"/>
+      </w:rPr>
+    </w:lvl>
+    <w:lvl w:ilvl="2" w:tentative="1">
+      <w:start w:val="1"/>
+      <w:numFmt w:val="decimal"/>
+      <w:lvlText w:val="%3."/>
+      <w:lvlJc w:val="left"/>
+      <w:pPr>
+        <w:tabs>
+          <w:tab w:val="num" w:pos="3240"/>
+        </w:tabs>
+        <w:ind w:left="3240" w:hanging="360"/>
+      </w:pPr>
+    </w:lvl>
+    <w:lvl w:ilvl="3" w:tentative="1">
+      <w:start w:val="1"/>
+      <w:numFmt w:val="decimal"/>
+      <w:lvlText w:val="%4."/>
+      <w:lvlJc w:val="left"/>
+      <w:pPr>
+        <w:tabs>
+          <w:tab w:val="num" w:pos="3960"/>
+        </w:tabs>
+        <w:ind w:left="3960" w:hanging="360"/>
+      </w:pPr>
+    </w:lvl>
+    <w:lvl w:ilvl="4" w:tentative="1">
+      <w:start w:val="1"/>
+      <w:numFmt w:val="decimal"/>
+      <w:lvlText w:val="%5."/>
+      <w:lvlJc w:val="left"/>
+      <w:pPr>
+        <w:tabs>
+          <w:tab w:val="num" w:pos="4680"/>
+        </w:tabs>
+        <w:ind w:left="4680" w:hanging="360"/>
+      </w:pPr>
+    </w:lvl>
+    <w:lvl w:ilvl="5" w:tentative="1">
+      <w:start w:val="1"/>
+      <w:numFmt w:val="decimal"/>
+      <w:lvlText w:val="%6."/>
+      <w:lvlJc w:val="left"/>
+      <w:pPr>
+        <w:tabs>
+          <w:tab w:val="num" w:pos="5400"/>
+        </w:tabs>
+        <w:ind w:left="5400" w:hanging="360"/>
+      </w:pPr>
+    </w:lvl>
+    <w:lvl w:ilvl="6" w:tentative="1">
+      <w:start w:val="1"/>
+      <w:numFmt w:val="decimal"/>
+      <w:lvlText w:val="%7."/>
+      <w:lvlJc w:val="left"/>
+      <w:pPr>
+        <w:tabs>
+          <w:tab w:val="num" w:pos="6120"/>
+        </w:tabs>
+        <w:ind w:left="6120" w:hanging="360"/>
+      </w:pPr>
+    </w:lvl>
+    <w:lvl w:ilvl="7" w:tentative="1">
+      <w:start w:val="1"/>
+      <w:numFmt w:val="decimal"/>
+      <w:lvlText w:val="%8."/>
+      <w:lvlJc w:val="left"/>
+      <w:pPr>
+        <w:tabs>
+          <w:tab w:val="num" w:pos="6840"/>
+        </w:tabs>
+        <w:ind w:left="6840" w:hanging="360"/>
+      </w:pPr>
+    </w:lvl>
+    <w:lvl w:ilvl="8" w:tentative="1">
+      <w:start w:val="1"/>
+      <w:numFmt w:val="decimal"/>
+      <w:lvlText w:val="%9."/>
+      <w:lvlJc w:val="left"/>
+      <w:pPr>
+        <w:tabs>
+          <w:tab w:val="num" w:pos="7560"/>
+        </w:tabs>
+        <w:ind w:left="7560" w:hanging="360"/>
+      </w:pPr>
+    </w:lvl>
+  </w:abstractNum>
+  <w:abstractNum w:abstractNumId="5" w15:restartNumberingAfterBreak="0">
+    <w:nsid w:val="4A322498"/>
+    <w:multiLevelType w:val="multilevel"/>
+    <w:tmpl w:val="2A56B1F8"/>
+    <w:lvl w:ilvl="0">
+      <w:start w:val="1"/>
+      <w:numFmt w:val="bullet"/>
+      <w:lvlText w:val=""/>
+      <w:lvlJc w:val="left"/>
+      <w:pPr>
+        <w:tabs>
+          <w:tab w:val="num" w:pos="1800"/>
+        </w:tabs>
+        <w:ind w:left="1800" w:hanging="360"/>
+      </w:pPr>
+      <w:rPr>
+        <w:rFonts w:ascii="Symbol" w:hAnsi="Symbol" w:hint="default"/>
+        <w:sz w:val="20"/>
+      </w:rPr>
+    </w:lvl>
+    <w:lvl w:ilvl="1">
+      <w:start w:val="1"/>
+      <w:numFmt w:val="bullet"/>
+      <w:lvlText w:val="o"/>
+      <w:lvlJc w:val="left"/>
+      <w:pPr>
+        <w:tabs>
+          <w:tab w:val="num" w:pos="2520"/>
+        </w:tabs>
+        <w:ind w:left="2520" w:hanging="360"/>
+      </w:pPr>
+      <w:rPr>
+        <w:rFonts w:ascii="Courier New" w:hAnsi="Courier New" w:hint="default"/>
+        <w:sz w:val="20"/>
+      </w:rPr>
+    </w:lvl>
+    <w:lvl w:ilvl="2" w:tentative="1">
+      <w:start w:val="1"/>
+      <w:numFmt w:val="bullet"/>
+      <w:lvlText w:val=""/>
+      <w:lvlJc w:val="left"/>
+      <w:pPr>
+        <w:tabs>
+          <w:tab w:val="num" w:pos="3240"/>
+        </w:tabs>
+        <w:ind w:left="3240" w:hanging="360"/>
+      </w:pPr>
+      <w:rPr>
+        <w:rFonts w:ascii="Wingdings" w:hAnsi="Wingdings" w:hint="default"/>
+        <w:sz w:val="20"/>
+      </w:rPr>
+    </w:lvl>
+    <w:lvl w:ilvl="3" w:tentative="1">
+      <w:start w:val="1"/>
+      <w:numFmt w:val="bullet"/>
+      <w:lvlText w:val=""/>
+      <w:lvlJc w:val="left"/>
+      <w:pPr>
+        <w:tabs>
+          <w:tab w:val="num" w:pos="3960"/>
+        </w:tabs>
+        <w:ind w:left="3960" w:hanging="360"/>
+      </w:pPr>
+      <w:rPr>
+        <w:rFonts w:ascii="Wingdings" w:hAnsi="Wingdings" w:hint="default"/>
+        <w:sz w:val="20"/>
+      </w:rPr>
+    </w:lvl>
+    <w:lvl w:ilvl="4" w:tentative="1">
+      <w:start w:val="1"/>
+      <w:numFmt w:val="bullet"/>
+      <w:lvlText w:val=""/>
+      <w:lvlJc w:val="left"/>
+      <w:pPr>
+        <w:tabs>
+          <w:tab w:val="num" w:pos="4680"/>
+        </w:tabs>
+        <w:ind w:left="4680" w:hanging="360"/>
+      </w:pPr>
+      <w:rPr>
+        <w:rFonts w:ascii="Wingdings" w:hAnsi="Wingdings" w:hint="default"/>
+        <w:sz w:val="20"/>
+      </w:rPr>
+    </w:lvl>
+    <w:lvl w:ilvl="5" w:tentative="1">
+      <w:start w:val="1"/>
+      <w:numFmt w:val="bullet"/>
+      <w:lvlText w:val=""/>
+      <w:lvlJc w:val="left"/>
+      <w:pPr>
+        <w:tabs>
+          <w:tab w:val="num" w:pos="5400"/>
+        </w:tabs>
+        <w:ind w:left="5400" w:hanging="360"/>
+      </w:pPr>
+      <w:rPr>
+        <w:rFonts w:ascii="Wingdings" w:hAnsi="Wingdings" w:hint="default"/>
+        <w:sz w:val="20"/>
+      </w:rPr>
+    </w:lvl>
+    <w:lvl w:ilvl="6" w:tentative="1">
+      <w:start w:val="1"/>
+      <w:numFmt w:val="bullet"/>
+      <w:lvlText w:val=""/>
+      <w:lvlJc w:val="left"/>
+      <w:pPr>
+        <w:tabs>
+          <w:tab w:val="num" w:pos="6120"/>
+        </w:tabs>
+        <w:ind w:left="6120" w:hanging="360"/>
+      </w:pPr>
+      <w:rPr>
+        <w:rFonts w:ascii="Wingdings" w:hAnsi="Wingdings" w:hint="default"/>
+        <w:sz w:val="20"/>
+      </w:rPr>
+    </w:lvl>
+    <w:lvl w:ilvl="7" w:tentative="1">
+      <w:start w:val="1"/>
+      <w:numFmt w:val="bullet"/>
+      <w:lvlText w:val=""/>
+      <w:lvlJc w:val="left"/>
+      <w:pPr>
+        <w:tabs>
+          <w:tab w:val="num" w:pos="6840"/>
+        </w:tabs>
+        <w:ind w:left="6840" w:hanging="360"/>
+      </w:pPr>
+      <w:rPr>
+        <w:rFonts w:ascii="Wingdings" w:hAnsi="Wingdings" w:hint="default"/>
+        <w:sz w:val="20"/>
+      </w:rPr>
+    </w:lvl>
+    <w:lvl w:ilvl="8" w:tentative="1">
+      <w:start w:val="1"/>
+      <w:numFmt w:val="bullet"/>
+      <w:lvlText w:val=""/>
+      <w:lvlJc w:val="left"/>
+      <w:pPr>
+        <w:tabs>
+          <w:tab w:val="num" w:pos="7560"/>
+        </w:tabs>
+        <w:ind w:left="7560" w:hanging="360"/>
+      </w:pPr>
+      <w:rPr>
+        <w:rFonts w:ascii="Wingdings" w:hAnsi="Wingdings" w:hint="default"/>
+        <w:sz w:val="20"/>
+      </w:rPr>
+    </w:lvl>
+  </w:abstractNum>
+  <w:abstractNum w:abstractNumId="6" w15:restartNumberingAfterBreak="0">
     <w:nsid w:val="4BB10806"/>
     <w:multiLevelType w:val="multilevel"/>
     <w:tmpl w:val="2F56847C"/>
@@ -578,11 +3309,326 @@
       </w:rPr>
     </w:lvl>
   </w:abstractNum>
+  <w:abstractNum w:abstractNumId="7" w15:restartNumberingAfterBreak="0">
+    <w:nsid w:val="4E473AA1"/>
+    <w:multiLevelType w:val="multilevel"/>
+    <w:tmpl w:val="E250B364"/>
+    <w:lvl w:ilvl="0">
+      <w:start w:val="1"/>
+      <w:numFmt w:val="bullet"/>
+      <w:lvlText w:val=""/>
+      <w:lvlJc w:val="left"/>
+      <w:pPr>
+        <w:tabs>
+          <w:tab w:val="num" w:pos="1800"/>
+        </w:tabs>
+        <w:ind w:left="1800" w:hanging="360"/>
+      </w:pPr>
+      <w:rPr>
+        <w:rFonts w:ascii="Symbol" w:hAnsi="Symbol" w:hint="default"/>
+        <w:sz w:val="20"/>
+      </w:rPr>
+    </w:lvl>
+    <w:lvl w:ilvl="1">
+      <w:start w:val="1"/>
+      <w:numFmt w:val="decimal"/>
+      <w:lvlText w:val="%2."/>
+      <w:lvlJc w:val="left"/>
+      <w:pPr>
+        <w:tabs>
+          <w:tab w:val="num" w:pos="2520"/>
+        </w:tabs>
+        <w:ind w:left="2520" w:hanging="360"/>
+      </w:pPr>
+    </w:lvl>
+    <w:lvl w:ilvl="2">
+      <w:start w:val="1"/>
+      <w:numFmt w:val="bullet"/>
+      <w:lvlText w:val=""/>
+      <w:lvlJc w:val="left"/>
+      <w:pPr>
+        <w:tabs>
+          <w:tab w:val="num" w:pos="3240"/>
+        </w:tabs>
+        <w:ind w:left="3240" w:hanging="360"/>
+      </w:pPr>
+      <w:rPr>
+        <w:rFonts w:ascii="Wingdings" w:hAnsi="Wingdings" w:hint="default"/>
+        <w:sz w:val="20"/>
+      </w:rPr>
+    </w:lvl>
+    <w:lvl w:ilvl="3" w:tentative="1">
+      <w:start w:val="1"/>
+      <w:numFmt w:val="bullet"/>
+      <w:lvlText w:val=""/>
+      <w:lvlJc w:val="left"/>
+      <w:pPr>
+        <w:tabs>
+          <w:tab w:val="num" w:pos="3960"/>
+        </w:tabs>
+        <w:ind w:left="3960" w:hanging="360"/>
+      </w:pPr>
+      <w:rPr>
+        <w:rFonts w:ascii="Wingdings" w:hAnsi="Wingdings" w:hint="default"/>
+        <w:sz w:val="20"/>
+      </w:rPr>
+    </w:lvl>
+    <w:lvl w:ilvl="4" w:tentative="1">
+      <w:start w:val="1"/>
+      <w:numFmt w:val="bullet"/>
+      <w:lvlText w:val=""/>
+      <w:lvlJc w:val="left"/>
+      <w:pPr>
+        <w:tabs>
+          <w:tab w:val="num" w:pos="4680"/>
+        </w:tabs>
+        <w:ind w:left="4680" w:hanging="360"/>
+      </w:pPr>
+      <w:rPr>
+        <w:rFonts w:ascii="Wingdings" w:hAnsi="Wingdings" w:hint="default"/>
+        <w:sz w:val="20"/>
+      </w:rPr>
+    </w:lvl>
+    <w:lvl w:ilvl="5" w:tentative="1">
+      <w:start w:val="1"/>
+      <w:numFmt w:val="bullet"/>
+      <w:lvlText w:val=""/>
+      <w:lvlJc w:val="left"/>
+      <w:pPr>
+        <w:tabs>
+          <w:tab w:val="num" w:pos="5400"/>
+        </w:tabs>
+        <w:ind w:left="5400" w:hanging="360"/>
+      </w:pPr>
+      <w:rPr>
+        <w:rFonts w:ascii="Wingdings" w:hAnsi="Wingdings" w:hint="default"/>
+        <w:sz w:val="20"/>
+      </w:rPr>
+    </w:lvl>
+    <w:lvl w:ilvl="6" w:tentative="1">
+      <w:start w:val="1"/>
+      <w:numFmt w:val="bullet"/>
+      <w:lvlText w:val=""/>
+      <w:lvlJc w:val="left"/>
+      <w:pPr>
+        <w:tabs>
+          <w:tab w:val="num" w:pos="6120"/>
+        </w:tabs>
+        <w:ind w:left="6120" w:hanging="360"/>
+      </w:pPr>
+      <w:rPr>
+        <w:rFonts w:ascii="Wingdings" w:hAnsi="Wingdings" w:hint="default"/>
+        <w:sz w:val="20"/>
+      </w:rPr>
+    </w:lvl>
+    <w:lvl w:ilvl="7" w:tentative="1">
+      <w:start w:val="1"/>
+      <w:numFmt w:val="bullet"/>
+      <w:lvlText w:val=""/>
+      <w:lvlJc w:val="left"/>
+      <w:pPr>
+        <w:tabs>
+          <w:tab w:val="num" w:pos="6840"/>
+        </w:tabs>
+        <w:ind w:left="6840" w:hanging="360"/>
+      </w:pPr>
+      <w:rPr>
+        <w:rFonts w:ascii="Wingdings" w:hAnsi="Wingdings" w:hint="default"/>
+        <w:sz w:val="20"/>
+      </w:rPr>
+    </w:lvl>
+    <w:lvl w:ilvl="8" w:tentative="1">
+      <w:start w:val="1"/>
+      <w:numFmt w:val="bullet"/>
+      <w:lvlText w:val=""/>
+      <w:lvlJc w:val="left"/>
+      <w:pPr>
+        <w:tabs>
+          <w:tab w:val="num" w:pos="7560"/>
+        </w:tabs>
+        <w:ind w:left="7560" w:hanging="360"/>
+      </w:pPr>
+      <w:rPr>
+        <w:rFonts w:ascii="Wingdings" w:hAnsi="Wingdings" w:hint="default"/>
+        <w:sz w:val="20"/>
+      </w:rPr>
+    </w:lvl>
+  </w:abstractNum>
+  <w:abstractNum w:abstractNumId="8" w15:restartNumberingAfterBreak="0">
+    <w:nsid w:val="67CF42BA"/>
+    <w:multiLevelType w:val="multilevel"/>
+    <w:tmpl w:val="3D94A070"/>
+    <w:lvl w:ilvl="0">
+      <w:start w:val="1"/>
+      <w:numFmt w:val="bullet"/>
+      <w:lvlText w:val=""/>
+      <w:lvlJc w:val="left"/>
+      <w:pPr>
+        <w:tabs>
+          <w:tab w:val="num" w:pos="1800"/>
+        </w:tabs>
+        <w:ind w:left="1800" w:hanging="360"/>
+      </w:pPr>
+      <w:rPr>
+        <w:rFonts w:ascii="Symbol" w:hAnsi="Symbol" w:hint="default"/>
+        <w:sz w:val="20"/>
+      </w:rPr>
+    </w:lvl>
+    <w:lvl w:ilvl="1">
+      <w:start w:val="1"/>
+      <w:numFmt w:val="bullet"/>
+      <w:lvlText w:val="o"/>
+      <w:lvlJc w:val="left"/>
+      <w:pPr>
+        <w:tabs>
+          <w:tab w:val="num" w:pos="2520"/>
+        </w:tabs>
+        <w:ind w:left="2520" w:hanging="360"/>
+      </w:pPr>
+      <w:rPr>
+        <w:rFonts w:ascii="Courier New" w:hAnsi="Courier New" w:hint="default"/>
+        <w:sz w:val="20"/>
+      </w:rPr>
+    </w:lvl>
+    <w:lvl w:ilvl="2" w:tentative="1">
+      <w:start w:val="1"/>
+      <w:numFmt w:val="bullet"/>
+      <w:lvlText w:val=""/>
+      <w:lvlJc w:val="left"/>
+      <w:pPr>
+        <w:tabs>
+          <w:tab w:val="num" w:pos="3240"/>
+        </w:tabs>
+        <w:ind w:left="3240" w:hanging="360"/>
+      </w:pPr>
+      <w:rPr>
+        <w:rFonts w:ascii="Wingdings" w:hAnsi="Wingdings" w:hint="default"/>
+        <w:sz w:val="20"/>
+      </w:rPr>
+    </w:lvl>
+    <w:lvl w:ilvl="3" w:tentative="1">
+      <w:start w:val="1"/>
+      <w:numFmt w:val="bullet"/>
+      <w:lvlText w:val=""/>
+      <w:lvlJc w:val="left"/>
+      <w:pPr>
+        <w:tabs>
+          <w:tab w:val="num" w:pos="3960"/>
+        </w:tabs>
+        <w:ind w:left="3960" w:hanging="360"/>
+      </w:pPr>
+      <w:rPr>
+        <w:rFonts w:ascii="Wingdings" w:hAnsi="Wingdings" w:hint="default"/>
+        <w:sz w:val="20"/>
+      </w:rPr>
+    </w:lvl>
+    <w:lvl w:ilvl="4" w:tentative="1">
+      <w:start w:val="1"/>
+      <w:numFmt w:val="bullet"/>
+      <w:lvlText w:val=""/>
+      <w:lvlJc w:val="left"/>
+      <w:pPr>
+        <w:tabs>
+          <w:tab w:val="num" w:pos="4680"/>
+        </w:tabs>
+        <w:ind w:left="4680" w:hanging="360"/>
+      </w:pPr>
+      <w:rPr>
+        <w:rFonts w:ascii="Wingdings" w:hAnsi="Wingdings" w:hint="default"/>
+        <w:sz w:val="20"/>
+      </w:rPr>
+    </w:lvl>
+    <w:lvl w:ilvl="5" w:tentative="1">
+      <w:start w:val="1"/>
+      <w:numFmt w:val="bullet"/>
+      <w:lvlText w:val=""/>
+      <w:lvlJc w:val="left"/>
+      <w:pPr>
+        <w:tabs>
+          <w:tab w:val="num" w:pos="5400"/>
+        </w:tabs>
+        <w:ind w:left="5400" w:hanging="360"/>
+      </w:pPr>
+      <w:rPr>
+        <w:rFonts w:ascii="Wingdings" w:hAnsi="Wingdings" w:hint="default"/>
+        <w:sz w:val="20"/>
+      </w:rPr>
+    </w:lvl>
+    <w:lvl w:ilvl="6" w:tentative="1">
+      <w:start w:val="1"/>
+      <w:numFmt w:val="bullet"/>
+      <w:lvlText w:val=""/>
+      <w:lvlJc w:val="left"/>
+      <w:pPr>
+        <w:tabs>
+          <w:tab w:val="num" w:pos="6120"/>
+        </w:tabs>
+        <w:ind w:left="6120" w:hanging="360"/>
+      </w:pPr>
+      <w:rPr>
+        <w:rFonts w:ascii="Wingdings" w:hAnsi="Wingdings" w:hint="default"/>
+        <w:sz w:val="20"/>
+      </w:rPr>
+    </w:lvl>
+    <w:lvl w:ilvl="7" w:tentative="1">
+      <w:start w:val="1"/>
+      <w:numFmt w:val="bullet"/>
+      <w:lvlText w:val=""/>
+      <w:lvlJc w:val="left"/>
+      <w:pPr>
+        <w:tabs>
+          <w:tab w:val="num" w:pos="6840"/>
+        </w:tabs>
+        <w:ind w:left="6840" w:hanging="360"/>
+      </w:pPr>
+      <w:rPr>
+        <w:rFonts w:ascii="Wingdings" w:hAnsi="Wingdings" w:hint="default"/>
+        <w:sz w:val="20"/>
+      </w:rPr>
+    </w:lvl>
+    <w:lvl w:ilvl="8" w:tentative="1">
+      <w:start w:val="1"/>
+      <w:numFmt w:val="bullet"/>
+      <w:lvlText w:val=""/>
+      <w:lvlJc w:val="left"/>
+      <w:pPr>
+        <w:tabs>
+          <w:tab w:val="num" w:pos="7560"/>
+        </w:tabs>
+        <w:ind w:left="7560" w:hanging="360"/>
+      </w:pPr>
+      <w:rPr>
+        <w:rFonts w:ascii="Wingdings" w:hAnsi="Wingdings" w:hint="default"/>
+        <w:sz w:val="20"/>
+      </w:rPr>
+    </w:lvl>
+  </w:abstractNum>
   <w:num w:numId="1" w16cid:durableId="349600720">
-    <w:abstractNumId w:val="1"/>
+    <w:abstractNumId w:val="6"/>
   </w:num>
   <w:num w:numId="2" w16cid:durableId="483201231">
+    <w:abstractNumId w:val="2"/>
+  </w:num>
+  <w:num w:numId="3" w16cid:durableId="2132817765">
+    <w:abstractNumId w:val="3"/>
+  </w:num>
+  <w:num w:numId="4" w16cid:durableId="1096898841">
+    <w:abstractNumId w:val="8"/>
+  </w:num>
+  <w:num w:numId="5" w16cid:durableId="297221584">
+    <w:abstractNumId w:val="5"/>
+  </w:num>
+  <w:num w:numId="6" w16cid:durableId="59523217">
     <w:abstractNumId w:val="0"/>
+  </w:num>
+  <w:num w:numId="7" w16cid:durableId="1567884933">
+    <w:abstractNumId w:val="7"/>
+  </w:num>
+  <w:num w:numId="8" w16cid:durableId="399401290">
+    <w:abstractNumId w:val="4"/>
+  </w:num>
+  <w:num w:numId="9" w16cid:durableId="383063745">
+    <w:abstractNumId w:val="1"/>
   </w:num>
 </w:numbering>
 </file>
@@ -1190,7 +4236,6 @@
   <w:style w:type="character" w:default="1" w:styleId="DefaultParagraphFont">
     <w:name w:val="Default Paragraph Font"/>
     <w:uiPriority w:val="1"/>
-    <w:semiHidden/>
     <w:unhideWhenUsed/>
   </w:style>
   <w:style w:type="table" w:default="1" w:styleId="TableNormal">

</xml_diff>